<commit_message>
Added handling for Excel files, it will also read all sheets and convert each to a separate parquet file.
</commit_message>
<xml_diff>
--- a/documents/AppliedResearch_MD_Alternatives.docx
+++ b/documents/AppliedResearch_MD_Alternatives.docx
@@ -30,10 +30,10 @@
           <w:lang w:eastAsia="en-US"/>
         </w:rPr>
         <w:drawing>
-          <wp:inline distT="0" distB="0" distL="0" distR="0" wp14:anchorId="0F1A34CB" wp14:editId="7B68047E">
-            <wp:extent cx="5486400" cy="3657600"/>
+          <wp:inline distT="0" distB="0" distL="0" distR="0" wp14:anchorId="0F1A34CB" wp14:editId="32BDD9BF">
+            <wp:extent cx="6096000" cy="3428365"/>
             <wp:effectExtent l="0" t="0" r="0" b="0"/>
-            <wp:docPr id="2" name="Picture 2" title="Photo of an otter floating on its back"/>
+            <wp:docPr id="2" name="Picture 2"/>
             <wp:cNvGraphicFramePr>
               <a:graphicFrameLocks xmlns:a="http://schemas.openxmlformats.org/drawingml/2006/main" noChangeAspect="1"/>
             </wp:cNvGraphicFramePr>
@@ -41,11 +41,11 @@
               <a:graphicData uri="http://schemas.openxmlformats.org/drawingml/2006/picture">
                 <pic:pic xmlns:pic="http://schemas.openxmlformats.org/drawingml/2006/picture">
                   <pic:nvPicPr>
-                    <pic:cNvPr id="2" name="10002040_96.jpg"/>
+                    <pic:cNvPr id="2" name="Picture 2"/>
                     <pic:cNvPicPr/>
                   </pic:nvPicPr>
                   <pic:blipFill>
-                    <a:blip r:embed="rId7">
+                    <a:blip r:embed="rId7" cstate="print">
                       <a:extLst>
                         <a:ext uri="{28A0092B-C50C-407E-A947-70E740481C1C}">
                           <a14:useLocalDpi xmlns:a14="http://schemas.microsoft.com/office/drawing/2010/main" val="0"/>
@@ -59,7 +59,7 @@
                   <pic:spPr>
                     <a:xfrm>
                       <a:off x="0" y="0"/>
-                      <a:ext cx="5486400" cy="3657600"/>
+                      <a:ext cx="6115975" cy="3439599"/>
                     </a:xfrm>
                     <a:prstGeom prst="rect">
                       <a:avLst/>
@@ -76,414 +76,37 @@
       <w:pPr>
         <w:pStyle w:val="Heading1"/>
       </w:pPr>
-      <w:sdt>
-        <w:sdtPr>
-          <w:id w:val="451596494"/>
-          <w:placeholder>
-            <w:docPart w:val="0C11F9B2DECF554A88C3094207C63535"/>
-          </w:placeholder>
-          <w:temporary/>
-          <w:showingPlcHdr/>
-          <w15:appearance w15:val="hidden"/>
-        </w:sdtPr>
-        <w:sdtContent>
-          <w:r>
-            <w:rPr>
-              <w:noProof/>
-            </w:rPr>
-            <w:t>Heading 1</w:t>
-          </w:r>
-        </w:sdtContent>
-      </w:sdt>
+      <w:r>
+        <w:t>Introduction</w:t>
+      </w:r>
     </w:p>
-    <w:sdt>
-      <w:sdtPr>
-        <w:id w:val="-731776231"/>
-        <w:placeholder>
-          <w:docPart w:val="F0C16AB8E0C82544855DD0E3AA772B8B"/>
-        </w:placeholder>
-        <w:temporary/>
-        <w:showingPlcHdr/>
-        <w15:appearance w15:val="hidden"/>
-      </w:sdtPr>
-      <w:sdtContent>
-        <w:p>
-          <w:r>
-            <w:t>To get started right away, just tap any placeholder text (such as this) and start typing.</w:t>
-          </w:r>
-        </w:p>
-      </w:sdtContent>
-    </w:sdt>
-    <w:sdt>
-      <w:sdtPr>
-        <w:id w:val="1253233553"/>
-        <w:placeholder>
-          <w:docPart w:val="D7E234DD7DAEC64C9C60D19CB2974AAF"/>
-        </w:placeholder>
-        <w:temporary/>
-        <w:showingPlcHdr/>
-        <w15:appearance w15:val="hidden"/>
-      </w:sdtPr>
-      <w:sdtContent>
-        <w:p>
-          <w:pPr>
-            <w:pStyle w:val="ListBullet"/>
-          </w:pPr>
-          <w:r>
-            <w:t>View and edit this document in Word on your computer, tablet, or phone.</w:t>
-          </w:r>
-        </w:p>
-        <w:p>
-          <w:pPr>
-            <w:pStyle w:val="ListBullet"/>
-          </w:pPr>
-          <w:r>
-            <w:t>You can edit text; easily insert content such as pictures, shapes, and tables; and seamlessly save the document to the cloud from Word on your Windows, Mac, Android, or iOS device.</w:t>
-          </w:r>
-        </w:p>
-      </w:sdtContent>
-    </w:sdt>
-    <w:sdt>
-      <w:sdtPr>
-        <w:id w:val="-1341614420"/>
-        <w:placeholder>
-          <w:docPart w:val="9ADDAC488641C046AD6812972EB3C80E"/>
-        </w:placeholder>
-        <w:temporary/>
-        <w:showingPlcHdr/>
-        <w15:appearance w15:val="hidden"/>
-      </w:sdtPr>
-      <w:sdtContent>
-        <w:p>
-          <w:pPr>
-            <w:pStyle w:val="Heading2"/>
-          </w:pPr>
-          <w:r>
-            <w:t>Heading 2</w:t>
-          </w:r>
-        </w:p>
-      </w:sdtContent>
-    </w:sdt>
-    <w:sdt>
-      <w:sdtPr>
-        <w:id w:val="-1605723219"/>
-        <w:placeholder>
-          <w:docPart w:val="930495992EF8FF4C838F6212703CD7EF"/>
-        </w:placeholder>
-        <w:temporary/>
-        <w:showingPlcHdr/>
-        <w15:appearance w15:val="hidden"/>
-      </w:sdtPr>
-      <w:sdtContent>
-        <w:p>
-          <w:r>
-            <w:t>Want to insert a picture from your files or add a shape, text box, or table? You got it! On the Insert tab of the ribbon, just tap the option you need.</w:t>
-          </w:r>
-        </w:p>
-      </w:sdtContent>
-    </w:sdt>
-    <w:sdt>
-      <w:sdtPr>
-        <w:id w:val="-1534882458"/>
-        <w:placeholder>
-          <w:docPart w:val="E52E3DAC41614A46843EF1278DE5E38B"/>
-        </w:placeholder>
-        <w:temporary/>
-        <w:showingPlcHdr/>
-        <w15:appearance w15:val="hidden"/>
-      </w:sdtPr>
-      <w:sdtContent>
-        <w:p>
-          <w:pPr>
-            <w:pStyle w:val="Quote"/>
-          </w:pPr>
-          <w:r>
-            <w:t>“Quote”</w:t>
-          </w:r>
-        </w:p>
-      </w:sdtContent>
-    </w:sdt>
-    <w:sdt>
-      <w:sdtPr>
-        <w:id w:val="-287817642"/>
-        <w:placeholder>
-          <w:docPart w:val="19388529FDF92E4FB180079ED47BD5ED"/>
-        </w:placeholder>
-        <w:temporary/>
-        <w:showingPlcHdr/>
-        <w15:appearance w15:val="hidden"/>
-      </w:sdtPr>
-      <w:sdtContent>
-        <w:p>
-          <w:r>
-            <w:t>To apply any text formatting you see on this page with just a tap, on the Home tab of the ribbon, check out Styles.</w:t>
-          </w:r>
-        </w:p>
-      </w:sdtContent>
-    </w:sdt>
-    <w:tbl>
-      <w:tblPr>
-        <w:tblStyle w:val="ReportTable"/>
-        <w:tblW w:w="5000" w:type="pct"/>
-        <w:tblLook w:val="04A0" w:firstRow="1" w:lastRow="0" w:firstColumn="1" w:lastColumn="0" w:noHBand="0" w:noVBand="1"/>
-        <w:tblCaption w:val="Content table"/>
-      </w:tblPr>
-      <w:tblGrid>
-        <w:gridCol w:w="3187"/>
-        <w:gridCol w:w="3187"/>
-        <w:gridCol w:w="3188"/>
-      </w:tblGrid>
-      <w:tr>
-        <w:trPr>
-          <w:cnfStyle w:val="100000000000" w:firstRow="1" w:lastRow="0" w:firstColumn="0" w:lastColumn="0" w:oddVBand="0" w:evenVBand="0" w:oddHBand="0" w:evenHBand="0" w:firstRowFirstColumn="0" w:firstRowLastColumn="0" w:lastRowFirstColumn="0" w:lastRowLastColumn="0"/>
-        </w:trPr>
-        <w:tc>
-          <w:tcPr>
-            <w:cnfStyle w:val="001000000000" w:firstRow="0" w:lastRow="0" w:firstColumn="1" w:lastColumn="0" w:oddVBand="0" w:evenVBand="0" w:oddHBand="0" w:evenHBand="0" w:firstRowFirstColumn="0" w:firstRowLastColumn="0" w:lastRowFirstColumn="0" w:lastRowLastColumn="0"/>
-            <w:tcW w:w="3187" w:type="dxa"/>
-          </w:tcPr>
-          <w:p/>
-        </w:tc>
-        <w:sdt>
-          <w:sdtPr>
-            <w:id w:val="-1622375482"/>
-            <w:placeholder>
-              <w:docPart w:val="ACB07B9996B3AD4195563C489FBDDF58"/>
-            </w:placeholder>
-            <w:temporary/>
-            <w:showingPlcHdr/>
-            <w15:appearance w15:val="hidden"/>
-          </w:sdtPr>
-          <w:sdtContent>
-            <w:tc>
-              <w:tcPr>
-                <w:tcW w:w="3187" w:type="dxa"/>
-              </w:tcPr>
-              <w:p>
-                <w:pPr>
-                  <w:cnfStyle w:val="100000000000" w:firstRow="1" w:lastRow="0" w:firstColumn="0" w:lastColumn="0" w:oddVBand="0" w:evenVBand="0" w:oddHBand="0" w:evenHBand="0" w:firstRowFirstColumn="0" w:firstRowLastColumn="0" w:lastRowFirstColumn="0" w:lastRowLastColumn="0"/>
-                </w:pPr>
-                <w:r>
-                  <w:t>Column Heading</w:t>
-                </w:r>
-              </w:p>
-            </w:tc>
-          </w:sdtContent>
-        </w:sdt>
-        <w:sdt>
-          <w:sdtPr>
-            <w:id w:val="-1698220457"/>
-            <w:placeholder>
-              <w:docPart w:val="A5F18D0B3BA39C4EB5B930407E6DD7EB"/>
-            </w:placeholder>
-            <w:temporary/>
-            <w:showingPlcHdr/>
-            <w15:appearance w15:val="hidden"/>
-          </w:sdtPr>
-          <w:sdtContent>
-            <w:tc>
-              <w:tcPr>
-                <w:tcW w:w="3188" w:type="dxa"/>
-              </w:tcPr>
-              <w:p>
-                <w:pPr>
-                  <w:cnfStyle w:val="100000000000" w:firstRow="1" w:lastRow="0" w:firstColumn="0" w:lastColumn="0" w:oddVBand="0" w:evenVBand="0" w:oddHBand="0" w:evenHBand="0" w:firstRowFirstColumn="0" w:firstRowLastColumn="0" w:lastRowFirstColumn="0" w:lastRowLastColumn="0"/>
-                </w:pPr>
-                <w:r>
-                  <w:t>Column Heading</w:t>
-                </w:r>
-              </w:p>
-            </w:tc>
-          </w:sdtContent>
-        </w:sdt>
-      </w:tr>
-      <w:tr>
-        <w:sdt>
-          <w:sdtPr>
-            <w:id w:val="-426806486"/>
-            <w:placeholder>
-              <w:docPart w:val="9D6BFBBFD6E985408590B45ADE79C30B"/>
-            </w:placeholder>
-            <w:temporary/>
-            <w:showingPlcHdr/>
-            <w15:appearance w15:val="hidden"/>
-          </w:sdtPr>
-          <w:sdtContent>
-            <w:tc>
-              <w:tcPr>
-                <w:cnfStyle w:val="001000000000" w:firstRow="0" w:lastRow="0" w:firstColumn="1" w:lastColumn="0" w:oddVBand="0" w:evenVBand="0" w:oddHBand="0" w:evenHBand="0" w:firstRowFirstColumn="0" w:firstRowLastColumn="0" w:lastRowFirstColumn="0" w:lastRowLastColumn="0"/>
-                <w:tcW w:w="3187" w:type="dxa"/>
-              </w:tcPr>
-              <w:p>
-                <w:r>
-                  <w:t>Row Heading</w:t>
-                </w:r>
-              </w:p>
-            </w:tc>
-          </w:sdtContent>
-        </w:sdt>
-        <w:sdt>
-          <w:sdtPr>
-            <w:id w:val="-91939099"/>
-            <w:placeholder>
-              <w:docPart w:val="2F8889A180C6314CA3DB43D207834AE3"/>
-            </w:placeholder>
-            <w:temporary/>
-            <w:showingPlcHdr/>
-            <w15:appearance w15:val="hidden"/>
-          </w:sdtPr>
-          <w:sdtContent>
-            <w:tc>
-              <w:tcPr>
-                <w:tcW w:w="3187" w:type="dxa"/>
-              </w:tcPr>
-              <w:p>
-                <w:pPr>
-                  <w:cnfStyle w:val="000000000000" w:firstRow="0" w:lastRow="0" w:firstColumn="0" w:lastColumn="0" w:oddVBand="0" w:evenVBand="0" w:oddHBand="0" w:evenHBand="0" w:firstRowFirstColumn="0" w:firstRowLastColumn="0" w:lastRowFirstColumn="0" w:lastRowLastColumn="0"/>
-                </w:pPr>
-                <w:r>
-                  <w:t>Text</w:t>
-                </w:r>
-              </w:p>
-            </w:tc>
-          </w:sdtContent>
-        </w:sdt>
-        <w:sdt>
-          <w:sdtPr>
-            <w:id w:val="1315679772"/>
-            <w:placeholder>
-              <w:docPart w:val="D83553963E3B3C4C8018CE1A9C09E6AB"/>
-            </w:placeholder>
-            <w:temporary/>
-            <w:showingPlcHdr/>
-            <w15:appearance w15:val="hidden"/>
-          </w:sdtPr>
-          <w:sdtContent>
-            <w:tc>
-              <w:tcPr>
-                <w:tcW w:w="3188" w:type="dxa"/>
-              </w:tcPr>
-              <w:p>
-                <w:pPr>
-                  <w:cnfStyle w:val="000000000000" w:firstRow="0" w:lastRow="0" w:firstColumn="0" w:lastColumn="0" w:oddVBand="0" w:evenVBand="0" w:oddHBand="0" w:evenHBand="0" w:firstRowFirstColumn="0" w:firstRowLastColumn="0" w:lastRowFirstColumn="0" w:lastRowLastColumn="0"/>
-                </w:pPr>
-                <w:r>
-                  <w:t>123.45</w:t>
-                </w:r>
-              </w:p>
-            </w:tc>
-          </w:sdtContent>
-        </w:sdt>
-      </w:tr>
-      <w:tr>
-        <w:sdt>
-          <w:sdtPr>
-            <w:id w:val="1675531066"/>
-            <w:placeholder>
-              <w:docPart w:val="EC8496B3D3231048B258134503FFB0EF"/>
-            </w:placeholder>
-            <w:temporary/>
-            <w:showingPlcHdr/>
-            <w15:appearance w15:val="hidden"/>
-          </w:sdtPr>
-          <w:sdtContent>
-            <w:tc>
-              <w:tcPr>
-                <w:cnfStyle w:val="001000000000" w:firstRow="0" w:lastRow="0" w:firstColumn="1" w:lastColumn="0" w:oddVBand="0" w:evenVBand="0" w:oddHBand="0" w:evenHBand="0" w:firstRowFirstColumn="0" w:firstRowLastColumn="0" w:lastRowFirstColumn="0" w:lastRowLastColumn="0"/>
-                <w:tcW w:w="3187" w:type="dxa"/>
-              </w:tcPr>
-              <w:p>
-                <w:r>
-                  <w:t>Row Heading</w:t>
-                </w:r>
-              </w:p>
-            </w:tc>
-          </w:sdtContent>
-        </w:sdt>
-        <w:sdt>
-          <w:sdtPr>
-            <w:id w:val="-1841530532"/>
-            <w:placeholder>
-              <w:docPart w:val="CBABA3CDC17522429454FBF47F466D82"/>
-            </w:placeholder>
-            <w:temporary/>
-            <w:showingPlcHdr/>
-            <w15:appearance w15:val="hidden"/>
-          </w:sdtPr>
-          <w:sdtContent>
-            <w:tc>
-              <w:tcPr>
-                <w:tcW w:w="3187" w:type="dxa"/>
-              </w:tcPr>
-              <w:p>
-                <w:pPr>
-                  <w:cnfStyle w:val="000000000000" w:firstRow="0" w:lastRow="0" w:firstColumn="0" w:lastColumn="0" w:oddVBand="0" w:evenVBand="0" w:oddHBand="0" w:evenHBand="0" w:firstRowFirstColumn="0" w:firstRowLastColumn="0" w:lastRowFirstColumn="0" w:lastRowLastColumn="0"/>
-                </w:pPr>
-                <w:r>
-                  <w:t>Text</w:t>
-                </w:r>
-              </w:p>
-            </w:tc>
-          </w:sdtContent>
-        </w:sdt>
-        <w:sdt>
-          <w:sdtPr>
-            <w:id w:val="-800923244"/>
-            <w:placeholder>
-              <w:docPart w:val="1143C73C789145409B1D809286DA0343"/>
-            </w:placeholder>
-            <w:temporary/>
-            <w:showingPlcHdr/>
-            <w15:appearance w15:val="hidden"/>
-          </w:sdtPr>
-          <w:sdtContent>
-            <w:tc>
-              <w:tcPr>
-                <w:tcW w:w="3188" w:type="dxa"/>
-              </w:tcPr>
-              <w:p>
-                <w:pPr>
-                  <w:cnfStyle w:val="000000000000" w:firstRow="0" w:lastRow="0" w:firstColumn="0" w:lastColumn="0" w:oddVBand="0" w:evenVBand="0" w:oddHBand="0" w:evenHBand="0" w:firstRowFirstColumn="0" w:firstRowLastColumn="0" w:lastRowFirstColumn="0" w:lastRowLastColumn="0"/>
-                </w:pPr>
-                <w:r>
-                  <w:t>123.45</w:t>
-                </w:r>
-              </w:p>
-            </w:tc>
-          </w:sdtContent>
-        </w:sdt>
-      </w:tr>
-      <w:tr>
-        <w:tc>
-          <w:tcPr>
-            <w:cnfStyle w:val="001000000000" w:firstRow="0" w:lastRow="0" w:firstColumn="1" w:lastColumn="0" w:oddVBand="0" w:evenVBand="0" w:oddHBand="0" w:evenHBand="0" w:firstRowFirstColumn="0" w:firstRowLastColumn="0" w:lastRowFirstColumn="0" w:lastRowLastColumn="0"/>
-            <w:tcW w:w="3187" w:type="dxa"/>
-          </w:tcPr>
-          <w:p/>
-        </w:tc>
-        <w:tc>
-          <w:tcPr>
-            <w:tcW w:w="3187" w:type="dxa"/>
-          </w:tcPr>
-          <w:p>
-            <w:pPr>
-              <w:cnfStyle w:val="000000000000" w:firstRow="0" w:lastRow="0" w:firstColumn="0" w:lastColumn="0" w:oddVBand="0" w:evenVBand="0" w:oddHBand="0" w:evenHBand="0" w:firstRowFirstColumn="0" w:firstRowLastColumn="0" w:lastRowFirstColumn="0" w:lastRowLastColumn="0"/>
-            </w:pPr>
-          </w:p>
-        </w:tc>
-        <w:tc>
-          <w:tcPr>
-            <w:tcW w:w="3188" w:type="dxa"/>
-          </w:tcPr>
-          <w:p>
-            <w:pPr>
-              <w:cnfStyle w:val="000000000000" w:firstRow="0" w:lastRow="0" w:firstColumn="0" w:lastColumn="0" w:oddVBand="0" w:evenVBand="0" w:oddHBand="0" w:evenHBand="0" w:firstRowFirstColumn="0" w:firstRowLastColumn="0" w:lastRowFirstColumn="0" w:lastRowLastColumn="0"/>
-            </w:pPr>
-          </w:p>
-        </w:tc>
-      </w:tr>
-    </w:tbl>
-    <w:p/>
+    <w:p>
+      <w:r>
+        <w:t>This document is designed to outline and provide insight into the possible cloud platforms that could be used in the CIG project with Holland College Applied Research. It will detail the strengths and weaknesses of several platforms in effort to make an informed decision moving forward.</w:t>
+      </w:r>
+    </w:p>
+    <w:p>
+      <w:pPr>
+        <w:pStyle w:val="Heading2"/>
+      </w:pPr>
+      <w:r>
+        <w:t xml:space="preserve">Project Scope &amp; </w:t>
+      </w:r>
+      <w:r>
+        <w:t>Goals</w:t>
+      </w:r>
+    </w:p>
+    <w:p>
+      <w:r>
+        <w:t xml:space="preserve">The platforms researched were kept with the project scope and goals in mind. </w:t>
+      </w:r>
+      <w:r>
+        <w:t>The tables below will describe each point respectively</w:t>
+      </w:r>
+      <w:r>
+        <w:t>.</w:t>
+      </w:r>
+    </w:p>
     <w:sectPr>
       <w:footerReference w:type="default" r:id="rId8"/>
       <w:pgSz w:w="12240" w:h="15840"/>
@@ -1955,7 +1578,6 @@
     <w:next w:val="Normal"/>
     <w:link w:val="Heading3Char"/>
     <w:uiPriority w:val="9"/>
-    <w:semiHidden/>
     <w:unhideWhenUsed/>
     <w:qFormat/>
     <w:pPr>
@@ -2609,7 +2231,6 @@
     <w:basedOn w:val="DefaultParagraphFont"/>
     <w:link w:val="Heading3"/>
     <w:uiPriority w:val="9"/>
-    <w:semiHidden/>
     <w:rPr>
       <w:rFonts w:asciiTheme="majorHAnsi" w:eastAsiaTheme="majorEastAsia" w:hAnsiTheme="majorHAnsi" w:cstheme="majorBidi"/>
       <w:sz w:val="30"/>
@@ -2634,1140 +2255,659 @@
       <w:sz w:val="30"/>
     </w:rPr>
   </w:style>
+  <w:style w:type="table" w:styleId="TableGridLight">
+    <w:name w:val="Grid Table Light"/>
+    <w:basedOn w:val="TableNormal"/>
+    <w:uiPriority w:val="40"/>
+    <w:rsid w:val="00F86CF2"/>
+    <w:pPr>
+      <w:spacing w:after="0" w:line="240" w:lineRule="auto"/>
+    </w:pPr>
+    <w:tblPr>
+      <w:tblBorders>
+        <w:top w:val="single" w:sz="4" w:space="0" w:color="BFBFBF" w:themeColor="background1" w:themeShade="BF"/>
+        <w:left w:val="single" w:sz="4" w:space="0" w:color="BFBFBF" w:themeColor="background1" w:themeShade="BF"/>
+        <w:bottom w:val="single" w:sz="4" w:space="0" w:color="BFBFBF" w:themeColor="background1" w:themeShade="BF"/>
+        <w:right w:val="single" w:sz="4" w:space="0" w:color="BFBFBF" w:themeColor="background1" w:themeShade="BF"/>
+        <w:insideH w:val="single" w:sz="4" w:space="0" w:color="BFBFBF" w:themeColor="background1" w:themeShade="BF"/>
+        <w:insideV w:val="single" w:sz="4" w:space="0" w:color="BFBFBF" w:themeColor="background1" w:themeShade="BF"/>
+      </w:tblBorders>
+    </w:tblPr>
+  </w:style>
+  <w:style w:type="table" w:styleId="PlainTable1">
+    <w:name w:val="Plain Table 1"/>
+    <w:basedOn w:val="TableNormal"/>
+    <w:uiPriority w:val="41"/>
+    <w:rsid w:val="00F86CF2"/>
+    <w:pPr>
+      <w:spacing w:after="0" w:line="240" w:lineRule="auto"/>
+    </w:pPr>
+    <w:tblPr>
+      <w:tblStyleRowBandSize w:val="1"/>
+      <w:tblStyleColBandSize w:val="1"/>
+      <w:tblBorders>
+        <w:top w:val="single" w:sz="4" w:space="0" w:color="BFBFBF" w:themeColor="background1" w:themeShade="BF"/>
+        <w:left w:val="single" w:sz="4" w:space="0" w:color="BFBFBF" w:themeColor="background1" w:themeShade="BF"/>
+        <w:bottom w:val="single" w:sz="4" w:space="0" w:color="BFBFBF" w:themeColor="background1" w:themeShade="BF"/>
+        <w:right w:val="single" w:sz="4" w:space="0" w:color="BFBFBF" w:themeColor="background1" w:themeShade="BF"/>
+        <w:insideH w:val="single" w:sz="4" w:space="0" w:color="BFBFBF" w:themeColor="background1" w:themeShade="BF"/>
+        <w:insideV w:val="single" w:sz="4" w:space="0" w:color="BFBFBF" w:themeColor="background1" w:themeShade="BF"/>
+      </w:tblBorders>
+    </w:tblPr>
+    <w:tblStylePr w:type="firstRow">
+      <w:rPr>
+        <w:b/>
+        <w:bCs/>
+      </w:rPr>
+    </w:tblStylePr>
+    <w:tblStylePr w:type="lastRow">
+      <w:rPr>
+        <w:b/>
+        <w:bCs/>
+      </w:rPr>
+      <w:tblPr/>
+      <w:tcPr>
+        <w:tcBorders>
+          <w:top w:val="double" w:sz="4" w:space="0" w:color="BFBFBF" w:themeColor="background1" w:themeShade="BF"/>
+        </w:tcBorders>
+      </w:tcPr>
+    </w:tblStylePr>
+    <w:tblStylePr w:type="firstCol">
+      <w:rPr>
+        <w:b/>
+        <w:bCs/>
+      </w:rPr>
+    </w:tblStylePr>
+    <w:tblStylePr w:type="lastCol">
+      <w:rPr>
+        <w:b/>
+        <w:bCs/>
+      </w:rPr>
+    </w:tblStylePr>
+    <w:tblStylePr w:type="band1Vert">
+      <w:tblPr/>
+      <w:tcPr>
+        <w:shd w:val="clear" w:color="auto" w:fill="F2F2F2" w:themeFill="background1" w:themeFillShade="F2"/>
+      </w:tcPr>
+    </w:tblStylePr>
+    <w:tblStylePr w:type="band1Horz">
+      <w:tblPr/>
+      <w:tcPr>
+        <w:shd w:val="clear" w:color="auto" w:fill="F2F2F2" w:themeFill="background1" w:themeFillShade="F2"/>
+      </w:tcPr>
+    </w:tblStylePr>
+  </w:style>
+  <w:style w:type="table" w:styleId="PlainTable3">
+    <w:name w:val="Plain Table 3"/>
+    <w:basedOn w:val="TableNormal"/>
+    <w:uiPriority w:val="43"/>
+    <w:rsid w:val="00F86CF2"/>
+    <w:pPr>
+      <w:spacing w:after="0" w:line="240" w:lineRule="auto"/>
+    </w:pPr>
+    <w:tblPr>
+      <w:tblStyleRowBandSize w:val="1"/>
+      <w:tblStyleColBandSize w:val="1"/>
+    </w:tblPr>
+    <w:tblStylePr w:type="firstRow">
+      <w:rPr>
+        <w:b/>
+        <w:bCs/>
+        <w:caps/>
+      </w:rPr>
+      <w:tblPr/>
+      <w:tcPr>
+        <w:tcBorders>
+          <w:bottom w:val="single" w:sz="4" w:space="0" w:color="7F7F7F" w:themeColor="text1" w:themeTint="80"/>
+        </w:tcBorders>
+      </w:tcPr>
+    </w:tblStylePr>
+    <w:tblStylePr w:type="lastRow">
+      <w:rPr>
+        <w:b/>
+        <w:bCs/>
+        <w:caps/>
+      </w:rPr>
+      <w:tblPr/>
+      <w:tcPr>
+        <w:tcBorders>
+          <w:top w:val="nil"/>
+        </w:tcBorders>
+      </w:tcPr>
+    </w:tblStylePr>
+    <w:tblStylePr w:type="firstCol">
+      <w:rPr>
+        <w:b/>
+        <w:bCs/>
+        <w:caps/>
+      </w:rPr>
+      <w:tblPr/>
+      <w:tcPr>
+        <w:tcBorders>
+          <w:right w:val="single" w:sz="4" w:space="0" w:color="7F7F7F" w:themeColor="text1" w:themeTint="80"/>
+        </w:tcBorders>
+      </w:tcPr>
+    </w:tblStylePr>
+    <w:tblStylePr w:type="lastCol">
+      <w:rPr>
+        <w:b/>
+        <w:bCs/>
+        <w:caps/>
+      </w:rPr>
+      <w:tblPr/>
+      <w:tcPr>
+        <w:tcBorders>
+          <w:left w:val="nil"/>
+        </w:tcBorders>
+      </w:tcPr>
+    </w:tblStylePr>
+    <w:tblStylePr w:type="band1Vert">
+      <w:tblPr/>
+      <w:tcPr>
+        <w:shd w:val="clear" w:color="auto" w:fill="F2F2F2" w:themeFill="background1" w:themeFillShade="F2"/>
+      </w:tcPr>
+    </w:tblStylePr>
+    <w:tblStylePr w:type="band1Horz">
+      <w:tblPr/>
+      <w:tcPr>
+        <w:shd w:val="clear" w:color="auto" w:fill="F2F2F2" w:themeFill="background1" w:themeFillShade="F2"/>
+      </w:tcPr>
+    </w:tblStylePr>
+    <w:tblStylePr w:type="neCell">
+      <w:tblPr/>
+      <w:tcPr>
+        <w:tcBorders>
+          <w:left w:val="nil"/>
+        </w:tcBorders>
+      </w:tcPr>
+    </w:tblStylePr>
+    <w:tblStylePr w:type="nwCell">
+      <w:tblPr/>
+      <w:tcPr>
+        <w:tcBorders>
+          <w:right w:val="nil"/>
+        </w:tcBorders>
+      </w:tcPr>
+    </w:tblStylePr>
+  </w:style>
+  <w:style w:type="table" w:styleId="GridTable1Light-Accent5">
+    <w:name w:val="Grid Table 1 Light Accent 5"/>
+    <w:basedOn w:val="TableNormal"/>
+    <w:uiPriority w:val="46"/>
+    <w:rsid w:val="00F86CF2"/>
+    <w:pPr>
+      <w:spacing w:after="0" w:line="240" w:lineRule="auto"/>
+    </w:pPr>
+    <w:tblPr>
+      <w:tblStyleRowBandSize w:val="1"/>
+      <w:tblStyleColBandSize w:val="1"/>
+      <w:tblBorders>
+        <w:top w:val="single" w:sz="4" w:space="0" w:color="DFD2C2" w:themeColor="accent5" w:themeTint="66"/>
+        <w:left w:val="single" w:sz="4" w:space="0" w:color="DFD2C2" w:themeColor="accent5" w:themeTint="66"/>
+        <w:bottom w:val="single" w:sz="4" w:space="0" w:color="DFD2C2" w:themeColor="accent5" w:themeTint="66"/>
+        <w:right w:val="single" w:sz="4" w:space="0" w:color="DFD2C2" w:themeColor="accent5" w:themeTint="66"/>
+        <w:insideH w:val="single" w:sz="4" w:space="0" w:color="DFD2C2" w:themeColor="accent5" w:themeTint="66"/>
+        <w:insideV w:val="single" w:sz="4" w:space="0" w:color="DFD2C2" w:themeColor="accent5" w:themeTint="66"/>
+      </w:tblBorders>
+    </w:tblPr>
+    <w:tblStylePr w:type="firstRow">
+      <w:rPr>
+        <w:b/>
+        <w:bCs/>
+      </w:rPr>
+      <w:tblPr/>
+      <w:tcPr>
+        <w:tcBorders>
+          <w:bottom w:val="single" w:sz="12" w:space="0" w:color="CFBCA4" w:themeColor="accent5" w:themeTint="99"/>
+        </w:tcBorders>
+      </w:tcPr>
+    </w:tblStylePr>
+    <w:tblStylePr w:type="lastRow">
+      <w:rPr>
+        <w:b/>
+        <w:bCs/>
+      </w:rPr>
+      <w:tblPr/>
+      <w:tcPr>
+        <w:tcBorders>
+          <w:top w:val="double" w:sz="2" w:space="0" w:color="CFBCA4" w:themeColor="accent5" w:themeTint="99"/>
+        </w:tcBorders>
+      </w:tcPr>
+    </w:tblStylePr>
+    <w:tblStylePr w:type="firstCol">
+      <w:rPr>
+        <w:b/>
+        <w:bCs/>
+      </w:rPr>
+    </w:tblStylePr>
+    <w:tblStylePr w:type="lastCol">
+      <w:rPr>
+        <w:b/>
+        <w:bCs/>
+      </w:rPr>
+    </w:tblStylePr>
+  </w:style>
+  <w:style w:type="table" w:styleId="GridTable1Light-Accent4">
+    <w:name w:val="Grid Table 1 Light Accent 4"/>
+    <w:basedOn w:val="TableNormal"/>
+    <w:uiPriority w:val="46"/>
+    <w:rsid w:val="00F86CF2"/>
+    <w:pPr>
+      <w:spacing w:after="0" w:line="240" w:lineRule="auto"/>
+    </w:pPr>
+    <w:tblPr>
+      <w:tblStyleRowBandSize w:val="1"/>
+      <w:tblStyleColBandSize w:val="1"/>
+      <w:tblBorders>
+        <w:top w:val="single" w:sz="4" w:space="0" w:color="EFBCB3" w:themeColor="accent4" w:themeTint="66"/>
+        <w:left w:val="single" w:sz="4" w:space="0" w:color="EFBCB3" w:themeColor="accent4" w:themeTint="66"/>
+        <w:bottom w:val="single" w:sz="4" w:space="0" w:color="EFBCB3" w:themeColor="accent4" w:themeTint="66"/>
+        <w:right w:val="single" w:sz="4" w:space="0" w:color="EFBCB3" w:themeColor="accent4" w:themeTint="66"/>
+        <w:insideH w:val="single" w:sz="4" w:space="0" w:color="EFBCB3" w:themeColor="accent4" w:themeTint="66"/>
+        <w:insideV w:val="single" w:sz="4" w:space="0" w:color="EFBCB3" w:themeColor="accent4" w:themeTint="66"/>
+      </w:tblBorders>
+    </w:tblPr>
+    <w:tblStylePr w:type="firstRow">
+      <w:rPr>
+        <w:b/>
+        <w:bCs/>
+      </w:rPr>
+      <w:tblPr/>
+      <w:tcPr>
+        <w:tcBorders>
+          <w:bottom w:val="single" w:sz="12" w:space="0" w:color="E89C8E" w:themeColor="accent4" w:themeTint="99"/>
+        </w:tcBorders>
+      </w:tcPr>
+    </w:tblStylePr>
+    <w:tblStylePr w:type="lastRow">
+      <w:rPr>
+        <w:b/>
+        <w:bCs/>
+      </w:rPr>
+      <w:tblPr/>
+      <w:tcPr>
+        <w:tcBorders>
+          <w:top w:val="double" w:sz="2" w:space="0" w:color="E89C8E" w:themeColor="accent4" w:themeTint="99"/>
+        </w:tcBorders>
+      </w:tcPr>
+    </w:tblStylePr>
+    <w:tblStylePr w:type="firstCol">
+      <w:rPr>
+        <w:b/>
+        <w:bCs/>
+      </w:rPr>
+    </w:tblStylePr>
+    <w:tblStylePr w:type="lastCol">
+      <w:rPr>
+        <w:b/>
+        <w:bCs/>
+      </w:rPr>
+    </w:tblStylePr>
+  </w:style>
+  <w:style w:type="table" w:styleId="GridTable1Light-Accent3">
+    <w:name w:val="Grid Table 1 Light Accent 3"/>
+    <w:basedOn w:val="TableNormal"/>
+    <w:uiPriority w:val="46"/>
+    <w:rsid w:val="00F86CF2"/>
+    <w:pPr>
+      <w:spacing w:after="0" w:line="240" w:lineRule="auto"/>
+    </w:pPr>
+    <w:tblPr>
+      <w:tblStyleRowBandSize w:val="1"/>
+      <w:tblStyleColBandSize w:val="1"/>
+      <w:tblBorders>
+        <w:top w:val="single" w:sz="4" w:space="0" w:color="EBA3AF" w:themeColor="accent3" w:themeTint="66"/>
+        <w:left w:val="single" w:sz="4" w:space="0" w:color="EBA3AF" w:themeColor="accent3" w:themeTint="66"/>
+        <w:bottom w:val="single" w:sz="4" w:space="0" w:color="EBA3AF" w:themeColor="accent3" w:themeTint="66"/>
+        <w:right w:val="single" w:sz="4" w:space="0" w:color="EBA3AF" w:themeColor="accent3" w:themeTint="66"/>
+        <w:insideH w:val="single" w:sz="4" w:space="0" w:color="EBA3AF" w:themeColor="accent3" w:themeTint="66"/>
+        <w:insideV w:val="single" w:sz="4" w:space="0" w:color="EBA3AF" w:themeColor="accent3" w:themeTint="66"/>
+      </w:tblBorders>
+    </w:tblPr>
+    <w:tblStylePr w:type="firstRow">
+      <w:rPr>
+        <w:b/>
+        <w:bCs/>
+      </w:rPr>
+      <w:tblPr/>
+      <w:tcPr>
+        <w:tcBorders>
+          <w:bottom w:val="single" w:sz="12" w:space="0" w:color="E17587" w:themeColor="accent3" w:themeTint="99"/>
+        </w:tcBorders>
+      </w:tcPr>
+    </w:tblStylePr>
+    <w:tblStylePr w:type="lastRow">
+      <w:rPr>
+        <w:b/>
+        <w:bCs/>
+      </w:rPr>
+      <w:tblPr/>
+      <w:tcPr>
+        <w:tcBorders>
+          <w:top w:val="double" w:sz="2" w:space="0" w:color="E17587" w:themeColor="accent3" w:themeTint="99"/>
+        </w:tcBorders>
+      </w:tcPr>
+    </w:tblStylePr>
+    <w:tblStylePr w:type="firstCol">
+      <w:rPr>
+        <w:b/>
+        <w:bCs/>
+      </w:rPr>
+    </w:tblStylePr>
+    <w:tblStylePr w:type="lastCol">
+      <w:rPr>
+        <w:b/>
+        <w:bCs/>
+      </w:rPr>
+    </w:tblStylePr>
+  </w:style>
+  <w:style w:type="table" w:styleId="GridTable1Light-Accent2">
+    <w:name w:val="Grid Table 1 Light Accent 2"/>
+    <w:basedOn w:val="TableNormal"/>
+    <w:uiPriority w:val="46"/>
+    <w:rsid w:val="00F86CF2"/>
+    <w:pPr>
+      <w:spacing w:after="0" w:line="240" w:lineRule="auto"/>
+    </w:pPr>
+    <w:tblPr>
+      <w:tblStyleRowBandSize w:val="1"/>
+      <w:tblStyleColBandSize w:val="1"/>
+      <w:tblBorders>
+        <w:top w:val="single" w:sz="4" w:space="0" w:color="D091AA" w:themeColor="accent2" w:themeTint="66"/>
+        <w:left w:val="single" w:sz="4" w:space="0" w:color="D091AA" w:themeColor="accent2" w:themeTint="66"/>
+        <w:bottom w:val="single" w:sz="4" w:space="0" w:color="D091AA" w:themeColor="accent2" w:themeTint="66"/>
+        <w:right w:val="single" w:sz="4" w:space="0" w:color="D091AA" w:themeColor="accent2" w:themeTint="66"/>
+        <w:insideH w:val="single" w:sz="4" w:space="0" w:color="D091AA" w:themeColor="accent2" w:themeTint="66"/>
+        <w:insideV w:val="single" w:sz="4" w:space="0" w:color="D091AA" w:themeColor="accent2" w:themeTint="66"/>
+      </w:tblBorders>
+    </w:tblPr>
+    <w:tblStylePr w:type="firstRow">
+      <w:rPr>
+        <w:b/>
+        <w:bCs/>
+      </w:rPr>
+      <w:tblPr/>
+      <w:tcPr>
+        <w:tcBorders>
+          <w:bottom w:val="single" w:sz="12" w:space="0" w:color="B85B7F" w:themeColor="accent2" w:themeTint="99"/>
+        </w:tcBorders>
+      </w:tcPr>
+    </w:tblStylePr>
+    <w:tblStylePr w:type="lastRow">
+      <w:rPr>
+        <w:b/>
+        <w:bCs/>
+      </w:rPr>
+      <w:tblPr/>
+      <w:tcPr>
+        <w:tcBorders>
+          <w:top w:val="double" w:sz="2" w:space="0" w:color="B85B7F" w:themeColor="accent2" w:themeTint="99"/>
+        </w:tcBorders>
+      </w:tcPr>
+    </w:tblStylePr>
+    <w:tblStylePr w:type="firstCol">
+      <w:rPr>
+        <w:b/>
+        <w:bCs/>
+      </w:rPr>
+    </w:tblStylePr>
+    <w:tblStylePr w:type="lastCol">
+      <w:rPr>
+        <w:b/>
+        <w:bCs/>
+      </w:rPr>
+    </w:tblStylePr>
+  </w:style>
+  <w:style w:type="table" w:styleId="PlainTable5">
+    <w:name w:val="Plain Table 5"/>
+    <w:basedOn w:val="TableNormal"/>
+    <w:uiPriority w:val="45"/>
+    <w:rsid w:val="00F86CF2"/>
+    <w:pPr>
+      <w:spacing w:after="0" w:line="240" w:lineRule="auto"/>
+    </w:pPr>
+    <w:tblPr>
+      <w:tblStyleRowBandSize w:val="1"/>
+      <w:tblStyleColBandSize w:val="1"/>
+    </w:tblPr>
+    <w:tblStylePr w:type="firstRow">
+      <w:rPr>
+        <w:rFonts w:asciiTheme="majorHAnsi" w:eastAsiaTheme="majorEastAsia" w:hAnsiTheme="majorHAnsi" w:cstheme="majorBidi"/>
+        <w:i/>
+        <w:iCs/>
+        <w:sz w:val="26"/>
+      </w:rPr>
+      <w:tblPr/>
+      <w:tcPr>
+        <w:tcBorders>
+          <w:bottom w:val="single" w:sz="4" w:space="0" w:color="7F7F7F" w:themeColor="text1" w:themeTint="80"/>
+        </w:tcBorders>
+        <w:shd w:val="clear" w:color="auto" w:fill="FFFFFF" w:themeFill="background1"/>
+      </w:tcPr>
+    </w:tblStylePr>
+    <w:tblStylePr w:type="lastRow">
+      <w:rPr>
+        <w:rFonts w:asciiTheme="majorHAnsi" w:eastAsiaTheme="majorEastAsia" w:hAnsiTheme="majorHAnsi" w:cstheme="majorBidi"/>
+        <w:i/>
+        <w:iCs/>
+        <w:sz w:val="26"/>
+      </w:rPr>
+      <w:tblPr/>
+      <w:tcPr>
+        <w:tcBorders>
+          <w:top w:val="single" w:sz="4" w:space="0" w:color="7F7F7F" w:themeColor="text1" w:themeTint="80"/>
+        </w:tcBorders>
+        <w:shd w:val="clear" w:color="auto" w:fill="FFFFFF" w:themeFill="background1"/>
+      </w:tcPr>
+    </w:tblStylePr>
+    <w:tblStylePr w:type="firstCol">
+      <w:pPr>
+        <w:jc w:val="right"/>
+      </w:pPr>
+      <w:rPr>
+        <w:rFonts w:asciiTheme="majorHAnsi" w:eastAsiaTheme="majorEastAsia" w:hAnsiTheme="majorHAnsi" w:cstheme="majorBidi"/>
+        <w:i/>
+        <w:iCs/>
+        <w:sz w:val="26"/>
+      </w:rPr>
+      <w:tblPr/>
+      <w:tcPr>
+        <w:tcBorders>
+          <w:right w:val="single" w:sz="4" w:space="0" w:color="7F7F7F" w:themeColor="text1" w:themeTint="80"/>
+        </w:tcBorders>
+        <w:shd w:val="clear" w:color="auto" w:fill="FFFFFF" w:themeFill="background1"/>
+      </w:tcPr>
+    </w:tblStylePr>
+    <w:tblStylePr w:type="lastCol">
+      <w:rPr>
+        <w:rFonts w:asciiTheme="majorHAnsi" w:eastAsiaTheme="majorEastAsia" w:hAnsiTheme="majorHAnsi" w:cstheme="majorBidi"/>
+        <w:i/>
+        <w:iCs/>
+        <w:sz w:val="26"/>
+      </w:rPr>
+      <w:tblPr/>
+      <w:tcPr>
+        <w:tcBorders>
+          <w:left w:val="single" w:sz="4" w:space="0" w:color="7F7F7F" w:themeColor="text1" w:themeTint="80"/>
+        </w:tcBorders>
+        <w:shd w:val="clear" w:color="auto" w:fill="FFFFFF" w:themeFill="background1"/>
+      </w:tcPr>
+    </w:tblStylePr>
+    <w:tblStylePr w:type="band1Vert">
+      <w:tblPr/>
+      <w:tcPr>
+        <w:shd w:val="clear" w:color="auto" w:fill="F2F2F2" w:themeFill="background1" w:themeFillShade="F2"/>
+      </w:tcPr>
+    </w:tblStylePr>
+    <w:tblStylePr w:type="band1Horz">
+      <w:tblPr/>
+      <w:tcPr>
+        <w:shd w:val="clear" w:color="auto" w:fill="F2F2F2" w:themeFill="background1" w:themeFillShade="F2"/>
+      </w:tcPr>
+    </w:tblStylePr>
+    <w:tblStylePr w:type="neCell">
+      <w:tblPr/>
+      <w:tcPr>
+        <w:tcBorders>
+          <w:left w:val="nil"/>
+        </w:tcBorders>
+      </w:tcPr>
+    </w:tblStylePr>
+    <w:tblStylePr w:type="nwCell">
+      <w:tblPr/>
+      <w:tcPr>
+        <w:tcBorders>
+          <w:right w:val="nil"/>
+        </w:tcBorders>
+      </w:tcPr>
+    </w:tblStylePr>
+    <w:tblStylePr w:type="seCell">
+      <w:tblPr/>
+      <w:tcPr>
+        <w:tcBorders>
+          <w:left w:val="nil"/>
+        </w:tcBorders>
+      </w:tcPr>
+    </w:tblStylePr>
+    <w:tblStylePr w:type="swCell">
+      <w:tblPr/>
+      <w:tcPr>
+        <w:tcBorders>
+          <w:right w:val="nil"/>
+        </w:tcBorders>
+      </w:tcPr>
+    </w:tblStylePr>
+  </w:style>
+  <w:style w:type="table" w:styleId="PlainTable4">
+    <w:name w:val="Plain Table 4"/>
+    <w:basedOn w:val="TableNormal"/>
+    <w:uiPriority w:val="44"/>
+    <w:rsid w:val="00F86CF2"/>
+    <w:pPr>
+      <w:spacing w:after="0" w:line="240" w:lineRule="auto"/>
+    </w:pPr>
+    <w:tblPr>
+      <w:tblStyleRowBandSize w:val="1"/>
+      <w:tblStyleColBandSize w:val="1"/>
+    </w:tblPr>
+    <w:tblStylePr w:type="firstRow">
+      <w:rPr>
+        <w:b/>
+        <w:bCs/>
+      </w:rPr>
+    </w:tblStylePr>
+    <w:tblStylePr w:type="lastRow">
+      <w:rPr>
+        <w:b/>
+        <w:bCs/>
+      </w:rPr>
+    </w:tblStylePr>
+    <w:tblStylePr w:type="firstCol">
+      <w:rPr>
+        <w:b/>
+        <w:bCs/>
+      </w:rPr>
+    </w:tblStylePr>
+    <w:tblStylePr w:type="lastCol">
+      <w:rPr>
+        <w:b/>
+        <w:bCs/>
+      </w:rPr>
+    </w:tblStylePr>
+    <w:tblStylePr w:type="band1Vert">
+      <w:tblPr/>
+      <w:tcPr>
+        <w:shd w:val="clear" w:color="auto" w:fill="F2F2F2" w:themeFill="background1" w:themeFillShade="F2"/>
+      </w:tcPr>
+    </w:tblStylePr>
+    <w:tblStylePr w:type="band1Horz">
+      <w:tblPr/>
+      <w:tcPr>
+        <w:shd w:val="clear" w:color="auto" w:fill="F2F2F2" w:themeFill="background1" w:themeFillShade="F2"/>
+      </w:tcPr>
+    </w:tblStylePr>
+  </w:style>
+  <w:style w:type="table" w:styleId="PlainTable2">
+    <w:name w:val="Plain Table 2"/>
+    <w:basedOn w:val="TableNormal"/>
+    <w:uiPriority w:val="42"/>
+    <w:rsid w:val="00F86CF2"/>
+    <w:pPr>
+      <w:spacing w:after="0" w:line="240" w:lineRule="auto"/>
+    </w:pPr>
+    <w:tblPr>
+      <w:tblStyleRowBandSize w:val="1"/>
+      <w:tblStyleColBandSize w:val="1"/>
+      <w:tblBorders>
+        <w:top w:val="single" w:sz="4" w:space="0" w:color="7F7F7F" w:themeColor="text1" w:themeTint="80"/>
+        <w:bottom w:val="single" w:sz="4" w:space="0" w:color="7F7F7F" w:themeColor="text1" w:themeTint="80"/>
+      </w:tblBorders>
+    </w:tblPr>
+    <w:tblStylePr w:type="firstRow">
+      <w:rPr>
+        <w:b/>
+        <w:bCs/>
+      </w:rPr>
+      <w:tblPr/>
+      <w:tcPr>
+        <w:tcBorders>
+          <w:bottom w:val="single" w:sz="4" w:space="0" w:color="7F7F7F" w:themeColor="text1" w:themeTint="80"/>
+        </w:tcBorders>
+      </w:tcPr>
+    </w:tblStylePr>
+    <w:tblStylePr w:type="lastRow">
+      <w:rPr>
+        <w:b/>
+        <w:bCs/>
+      </w:rPr>
+      <w:tblPr/>
+      <w:tcPr>
+        <w:tcBorders>
+          <w:top w:val="single" w:sz="4" w:space="0" w:color="7F7F7F" w:themeColor="text1" w:themeTint="80"/>
+        </w:tcBorders>
+      </w:tcPr>
+    </w:tblStylePr>
+    <w:tblStylePr w:type="firstCol">
+      <w:rPr>
+        <w:b/>
+        <w:bCs/>
+      </w:rPr>
+    </w:tblStylePr>
+    <w:tblStylePr w:type="lastCol">
+      <w:rPr>
+        <w:b/>
+        <w:bCs/>
+      </w:rPr>
+    </w:tblStylePr>
+    <w:tblStylePr w:type="band1Vert">
+      <w:tblPr/>
+      <w:tcPr>
+        <w:tcBorders>
+          <w:left w:val="single" w:sz="4" w:space="0" w:color="7F7F7F" w:themeColor="text1" w:themeTint="80"/>
+          <w:right w:val="single" w:sz="4" w:space="0" w:color="7F7F7F" w:themeColor="text1" w:themeTint="80"/>
+        </w:tcBorders>
+      </w:tcPr>
+    </w:tblStylePr>
+    <w:tblStylePr w:type="band2Vert">
+      <w:tblPr/>
+      <w:tcPr>
+        <w:tcBorders>
+          <w:left w:val="single" w:sz="4" w:space="0" w:color="7F7F7F" w:themeColor="text1" w:themeTint="80"/>
+          <w:right w:val="single" w:sz="4" w:space="0" w:color="7F7F7F" w:themeColor="text1" w:themeTint="80"/>
+        </w:tcBorders>
+      </w:tcPr>
+    </w:tblStylePr>
+    <w:tblStylePr w:type="band1Horz">
+      <w:tblPr/>
+      <w:tcPr>
+        <w:tcBorders>
+          <w:top w:val="single" w:sz="4" w:space="0" w:color="7F7F7F" w:themeColor="text1" w:themeTint="80"/>
+          <w:bottom w:val="single" w:sz="4" w:space="0" w:color="7F7F7F" w:themeColor="text1" w:themeTint="80"/>
+        </w:tcBorders>
+      </w:tcPr>
+    </w:tblStylePr>
+  </w:style>
 </w:styles>
-</file>
-
-<file path=word/glossary/document.xml><?xml version="1.0" encoding="utf-8"?>
-<w:glossaryDocument xmlns:wpc="http://schemas.microsoft.com/office/word/2010/wordprocessingCanvas" xmlns:cx="http://schemas.microsoft.com/office/drawing/2014/chartex" xmlns:cx1="http://schemas.microsoft.com/office/drawing/2015/9/8/chartex" xmlns:cx2="http://schemas.microsoft.com/office/drawing/2015/10/21/chartex" xmlns:cx3="http://schemas.microsoft.com/office/drawing/2016/5/9/chartex" xmlns:cx4="http://schemas.microsoft.com/office/drawing/2016/5/10/chartex" xmlns:cx5="http://schemas.microsoft.com/office/drawing/2016/5/11/chartex" xmlns:cx6="http://schemas.microsoft.com/office/drawing/2016/5/12/chartex" xmlns:cx7="http://schemas.microsoft.com/office/drawing/2016/5/13/chartex" xmlns:cx8="http://schemas.microsoft.com/office/drawing/2016/5/14/chartex" xmlns:mc="http://schemas.openxmlformats.org/markup-compatibility/2006" xmlns:aink="http://schemas.microsoft.com/office/drawing/2016/ink" xmlns:am3d="http://schemas.microsoft.com/office/drawing/2017/model3d" xmlns:o="urn:schemas-microsoft-com:office:office" xmlns:oel="http://schemas.microsoft.com/office/2019/extlst" xmlns:r="http://schemas.openxmlformats.org/officeDocument/2006/relationships" xmlns:m="http://schemas.openxmlformats.org/officeDocument/2006/math" xmlns:v="urn:schemas-microsoft-com:vml" xmlns:wp14="http://schemas.microsoft.com/office/word/2010/wordprocessingDrawing" xmlns:wp="http://schemas.openxmlformats.org/drawingml/2006/wordprocessingDrawing" xmlns:w10="urn:schemas-microsoft-com:office:word" xmlns:w="http://schemas.openxmlformats.org/wordprocessingml/2006/main" xmlns:w14="http://schemas.microsoft.com/office/word/2010/wordml" xmlns:w15="http://schemas.microsoft.com/office/word/2012/wordml" xmlns:w16cex="http://schemas.microsoft.com/office/word/2018/wordml/cex" xmlns:w16cid="http://schemas.microsoft.com/office/word/2016/wordml/cid" xmlns:w16="http://schemas.microsoft.com/office/word/2018/wordml" xmlns:w16du="http://schemas.microsoft.com/office/word/2023/wordml/word16du" xmlns:w16sdtdh="http://schemas.microsoft.com/office/word/2020/wordml/sdtdatahash" xmlns:w16sdtfl="http://schemas.microsoft.com/office/word/2024/wordml/sdtformatlock" xmlns:w16se="http://schemas.microsoft.com/office/word/2015/wordml/symex" xmlns:wpg="http://schemas.microsoft.com/office/word/2010/wordprocessingGroup" xmlns:wpi="http://schemas.microsoft.com/office/word/2010/wordprocessingInk" xmlns:wne="http://schemas.microsoft.com/office/word/2006/wordml" xmlns:wps="http://schemas.microsoft.com/office/word/2010/wordprocessingShape" mc:Ignorable="w14 w15 w16se w16cid w16 w16cex w16sdtdh w16sdtfl w16du wp14">
-  <w:docParts>
-    <w:docPart>
-      <w:docPartPr>
-        <w:name w:val="0C11F9B2DECF554A88C3094207C63535"/>
-        <w:category>
-          <w:name w:val="General"/>
-          <w:gallery w:val="placeholder"/>
-        </w:category>
-        <w:types>
-          <w:type w:val="bbPlcHdr"/>
-        </w:types>
-        <w:behaviors>
-          <w:behavior w:val="content"/>
-        </w:behaviors>
-        <w:guid w:val="{27660795-E3AD-9440-AAD5-CC0EB65FA2B6}"/>
-      </w:docPartPr>
-      <w:docPartBody>
-        <w:p>
-          <w:pPr>
-            <w:pStyle w:val="0C11F9B2DECF554A88C3094207C63535"/>
-          </w:pPr>
-          <w:r>
-            <w:rPr>
-              <w:noProof/>
-            </w:rPr>
-            <w:t>Heading 1</w:t>
-          </w:r>
-        </w:p>
-      </w:docPartBody>
-    </w:docPart>
-    <w:docPart>
-      <w:docPartPr>
-        <w:name w:val="F0C16AB8E0C82544855DD0E3AA772B8B"/>
-        <w:category>
-          <w:name w:val="General"/>
-          <w:gallery w:val="placeholder"/>
-        </w:category>
-        <w:types>
-          <w:type w:val="bbPlcHdr"/>
-        </w:types>
-        <w:behaviors>
-          <w:behavior w:val="content"/>
-        </w:behaviors>
-        <w:guid w:val="{FFD5650A-DD67-3F49-A9E1-2FC2B513CC0C}"/>
-      </w:docPartPr>
-      <w:docPartBody>
-        <w:p>
-          <w:pPr>
-            <w:pStyle w:val="F0C16AB8E0C82544855DD0E3AA772B8B"/>
-          </w:pPr>
-          <w:r>
-            <w:t>To get started right away, just tap any placeholder text (such as this) and start typing.</w:t>
-          </w:r>
-        </w:p>
-      </w:docPartBody>
-    </w:docPart>
-    <w:docPart>
-      <w:docPartPr>
-        <w:name w:val="D7E234DD7DAEC64C9C60D19CB2974AAF"/>
-        <w:category>
-          <w:name w:val="General"/>
-          <w:gallery w:val="placeholder"/>
-        </w:category>
-        <w:types>
-          <w:type w:val="bbPlcHdr"/>
-        </w:types>
-        <w:behaviors>
-          <w:behavior w:val="content"/>
-        </w:behaviors>
-        <w:guid w:val="{48E278D8-2480-E344-9168-7CAABB860DCB}"/>
-      </w:docPartPr>
-      <w:docPartBody>
-        <w:p>
-          <w:pPr>
-            <w:pStyle w:val="ListBullet"/>
-          </w:pPr>
-          <w:r>
-            <w:t>View and edit this document in Word on your computer, tablet, or phone.</w:t>
-          </w:r>
-        </w:p>
-        <w:p>
-          <w:pPr>
-            <w:pStyle w:val="D7E234DD7DAEC64C9C60D19CB2974AAF"/>
-          </w:pPr>
-          <w:r>
-            <w:t>You can edit text; easily insert content such as pictures, shapes, and tables; and seamlessly save the document to the cloud from Word on your Windows, Mac, Android, or iOS device.</w:t>
-          </w:r>
-        </w:p>
-      </w:docPartBody>
-    </w:docPart>
-    <w:docPart>
-      <w:docPartPr>
-        <w:name w:val="9ADDAC488641C046AD6812972EB3C80E"/>
-        <w:category>
-          <w:name w:val="General"/>
-          <w:gallery w:val="placeholder"/>
-        </w:category>
-        <w:types>
-          <w:type w:val="bbPlcHdr"/>
-        </w:types>
-        <w:behaviors>
-          <w:behavior w:val="content"/>
-        </w:behaviors>
-        <w:guid w:val="{98A79E04-A62B-A74B-AAA1-283C360F93AB}"/>
-      </w:docPartPr>
-      <w:docPartBody>
-        <w:p>
-          <w:pPr>
-            <w:pStyle w:val="9ADDAC488641C046AD6812972EB3C80E"/>
-          </w:pPr>
-          <w:r>
-            <w:t>Heading 2</w:t>
-          </w:r>
-        </w:p>
-      </w:docPartBody>
-    </w:docPart>
-    <w:docPart>
-      <w:docPartPr>
-        <w:name w:val="930495992EF8FF4C838F6212703CD7EF"/>
-        <w:category>
-          <w:name w:val="General"/>
-          <w:gallery w:val="placeholder"/>
-        </w:category>
-        <w:types>
-          <w:type w:val="bbPlcHdr"/>
-        </w:types>
-        <w:behaviors>
-          <w:behavior w:val="content"/>
-        </w:behaviors>
-        <w:guid w:val="{F9A4ED28-158E-6A46-ADEB-4EACA64E14B6}"/>
-      </w:docPartPr>
-      <w:docPartBody>
-        <w:p>
-          <w:pPr>
-            <w:pStyle w:val="930495992EF8FF4C838F6212703CD7EF"/>
-          </w:pPr>
-          <w:r>
-            <w:t>Want to insert a picture from your files or add a shape, text box, or table? You got it! On the Insert tab of the ribbon, just tap the option you need.</w:t>
-          </w:r>
-        </w:p>
-      </w:docPartBody>
-    </w:docPart>
-    <w:docPart>
-      <w:docPartPr>
-        <w:name w:val="E52E3DAC41614A46843EF1278DE5E38B"/>
-        <w:category>
-          <w:name w:val="General"/>
-          <w:gallery w:val="placeholder"/>
-        </w:category>
-        <w:types>
-          <w:type w:val="bbPlcHdr"/>
-        </w:types>
-        <w:behaviors>
-          <w:behavior w:val="content"/>
-        </w:behaviors>
-        <w:guid w:val="{DFED5DB6-1FA3-1546-B61C-5C79AC4B6F47}"/>
-      </w:docPartPr>
-      <w:docPartBody>
-        <w:p>
-          <w:pPr>
-            <w:pStyle w:val="E52E3DAC41614A46843EF1278DE5E38B"/>
-          </w:pPr>
-          <w:r>
-            <w:t>“Quote”</w:t>
-          </w:r>
-        </w:p>
-      </w:docPartBody>
-    </w:docPart>
-    <w:docPart>
-      <w:docPartPr>
-        <w:name w:val="19388529FDF92E4FB180079ED47BD5ED"/>
-        <w:category>
-          <w:name w:val="General"/>
-          <w:gallery w:val="placeholder"/>
-        </w:category>
-        <w:types>
-          <w:type w:val="bbPlcHdr"/>
-        </w:types>
-        <w:behaviors>
-          <w:behavior w:val="content"/>
-        </w:behaviors>
-        <w:guid w:val="{8A8AB4EA-0036-6940-B34B-500D8777018B}"/>
-      </w:docPartPr>
-      <w:docPartBody>
-        <w:p>
-          <w:pPr>
-            <w:pStyle w:val="19388529FDF92E4FB180079ED47BD5ED"/>
-          </w:pPr>
-          <w:r>
-            <w:t>To apply any text formatting you see on this page with just a tap, on the Home tab of the ribbon, check out Styles.</w:t>
-          </w:r>
-        </w:p>
-      </w:docPartBody>
-    </w:docPart>
-    <w:docPart>
-      <w:docPartPr>
-        <w:name w:val="ACB07B9996B3AD4195563C489FBDDF58"/>
-        <w:category>
-          <w:name w:val="General"/>
-          <w:gallery w:val="placeholder"/>
-        </w:category>
-        <w:types>
-          <w:type w:val="bbPlcHdr"/>
-        </w:types>
-        <w:behaviors>
-          <w:behavior w:val="content"/>
-        </w:behaviors>
-        <w:guid w:val="{1EA1D9DF-4127-AF4A-BF93-606811719E0E}"/>
-      </w:docPartPr>
-      <w:docPartBody>
-        <w:p>
-          <w:pPr>
-            <w:pStyle w:val="ACB07B9996B3AD4195563C489FBDDF58"/>
-          </w:pPr>
-          <w:r>
-            <w:t>Column Heading</w:t>
-          </w:r>
-        </w:p>
-      </w:docPartBody>
-    </w:docPart>
-    <w:docPart>
-      <w:docPartPr>
-        <w:name w:val="A5F18D0B3BA39C4EB5B930407E6DD7EB"/>
-        <w:category>
-          <w:name w:val="General"/>
-          <w:gallery w:val="placeholder"/>
-        </w:category>
-        <w:types>
-          <w:type w:val="bbPlcHdr"/>
-        </w:types>
-        <w:behaviors>
-          <w:behavior w:val="content"/>
-        </w:behaviors>
-        <w:guid w:val="{AC883771-02CA-2E4F-8E60-6960FF633A54}"/>
-      </w:docPartPr>
-      <w:docPartBody>
-        <w:p>
-          <w:pPr>
-            <w:pStyle w:val="A5F18D0B3BA39C4EB5B930407E6DD7EB"/>
-          </w:pPr>
-          <w:r>
-            <w:t>Column Heading</w:t>
-          </w:r>
-        </w:p>
-      </w:docPartBody>
-    </w:docPart>
-    <w:docPart>
-      <w:docPartPr>
-        <w:name w:val="9D6BFBBFD6E985408590B45ADE79C30B"/>
-        <w:category>
-          <w:name w:val="General"/>
-          <w:gallery w:val="placeholder"/>
-        </w:category>
-        <w:types>
-          <w:type w:val="bbPlcHdr"/>
-        </w:types>
-        <w:behaviors>
-          <w:behavior w:val="content"/>
-        </w:behaviors>
-        <w:guid w:val="{6BDD2B85-9F97-3341-8ACA-80269257FD64}"/>
-      </w:docPartPr>
-      <w:docPartBody>
-        <w:p>
-          <w:pPr>
-            <w:pStyle w:val="9D6BFBBFD6E985408590B45ADE79C30B"/>
-          </w:pPr>
-          <w:r>
-            <w:t>Row Heading</w:t>
-          </w:r>
-        </w:p>
-      </w:docPartBody>
-    </w:docPart>
-    <w:docPart>
-      <w:docPartPr>
-        <w:name w:val="2F8889A180C6314CA3DB43D207834AE3"/>
-        <w:category>
-          <w:name w:val="General"/>
-          <w:gallery w:val="placeholder"/>
-        </w:category>
-        <w:types>
-          <w:type w:val="bbPlcHdr"/>
-        </w:types>
-        <w:behaviors>
-          <w:behavior w:val="content"/>
-        </w:behaviors>
-        <w:guid w:val="{7CCFCE11-AAED-454B-99B5-D331802E9223}"/>
-      </w:docPartPr>
-      <w:docPartBody>
-        <w:p>
-          <w:pPr>
-            <w:pStyle w:val="2F8889A180C6314CA3DB43D207834AE3"/>
-          </w:pPr>
-          <w:r>
-            <w:t>Text</w:t>
-          </w:r>
-        </w:p>
-      </w:docPartBody>
-    </w:docPart>
-    <w:docPart>
-      <w:docPartPr>
-        <w:name w:val="D83553963E3B3C4C8018CE1A9C09E6AB"/>
-        <w:category>
-          <w:name w:val="General"/>
-          <w:gallery w:val="placeholder"/>
-        </w:category>
-        <w:types>
-          <w:type w:val="bbPlcHdr"/>
-        </w:types>
-        <w:behaviors>
-          <w:behavior w:val="content"/>
-        </w:behaviors>
-        <w:guid w:val="{380D4149-9799-6244-A784-578F2D2EEF4F}"/>
-      </w:docPartPr>
-      <w:docPartBody>
-        <w:p>
-          <w:pPr>
-            <w:pStyle w:val="D83553963E3B3C4C8018CE1A9C09E6AB"/>
-          </w:pPr>
-          <w:r>
-            <w:t>123.45</w:t>
-          </w:r>
-        </w:p>
-      </w:docPartBody>
-    </w:docPart>
-    <w:docPart>
-      <w:docPartPr>
-        <w:name w:val="EC8496B3D3231048B258134503FFB0EF"/>
-        <w:category>
-          <w:name w:val="General"/>
-          <w:gallery w:val="placeholder"/>
-        </w:category>
-        <w:types>
-          <w:type w:val="bbPlcHdr"/>
-        </w:types>
-        <w:behaviors>
-          <w:behavior w:val="content"/>
-        </w:behaviors>
-        <w:guid w:val="{6E52F4DD-C214-3F45-A49A-B57B167767C3}"/>
-      </w:docPartPr>
-      <w:docPartBody>
-        <w:p>
-          <w:pPr>
-            <w:pStyle w:val="EC8496B3D3231048B258134503FFB0EF"/>
-          </w:pPr>
-          <w:r>
-            <w:t>Row Heading</w:t>
-          </w:r>
-        </w:p>
-      </w:docPartBody>
-    </w:docPart>
-    <w:docPart>
-      <w:docPartPr>
-        <w:name w:val="CBABA3CDC17522429454FBF47F466D82"/>
-        <w:category>
-          <w:name w:val="General"/>
-          <w:gallery w:val="placeholder"/>
-        </w:category>
-        <w:types>
-          <w:type w:val="bbPlcHdr"/>
-        </w:types>
-        <w:behaviors>
-          <w:behavior w:val="content"/>
-        </w:behaviors>
-        <w:guid w:val="{EBCD2BDD-F22D-F44C-83CB-F98B76E44C8B}"/>
-      </w:docPartPr>
-      <w:docPartBody>
-        <w:p>
-          <w:pPr>
-            <w:pStyle w:val="CBABA3CDC17522429454FBF47F466D82"/>
-          </w:pPr>
-          <w:r>
-            <w:t>Text</w:t>
-          </w:r>
-        </w:p>
-      </w:docPartBody>
-    </w:docPart>
-    <w:docPart>
-      <w:docPartPr>
-        <w:name w:val="1143C73C789145409B1D809286DA0343"/>
-        <w:category>
-          <w:name w:val="General"/>
-          <w:gallery w:val="placeholder"/>
-        </w:category>
-        <w:types>
-          <w:type w:val="bbPlcHdr"/>
-        </w:types>
-        <w:behaviors>
-          <w:behavior w:val="content"/>
-        </w:behaviors>
-        <w:guid w:val="{A7462693-330A-334D-9398-54E7FE537E17}"/>
-      </w:docPartPr>
-      <w:docPartBody>
-        <w:p>
-          <w:pPr>
-            <w:pStyle w:val="1143C73C789145409B1D809286DA0343"/>
-          </w:pPr>
-          <w:r>
-            <w:t>123.45</w:t>
-          </w:r>
-        </w:p>
-      </w:docPartBody>
-    </w:docPart>
-  </w:docParts>
-</w:glossaryDocument>
-</file>
-
-<file path=word/glossary/fontTable.xml><?xml version="1.0" encoding="utf-8"?>
-<w:fonts xmlns:mc="http://schemas.openxmlformats.org/markup-compatibility/2006" xmlns:r="http://schemas.openxmlformats.org/officeDocument/2006/relationships" xmlns:w="http://schemas.openxmlformats.org/wordprocessingml/2006/main" xmlns:w14="http://schemas.microsoft.com/office/word/2010/wordml" xmlns:w15="http://schemas.microsoft.com/office/word/2012/wordml" xmlns:w16cex="http://schemas.microsoft.com/office/word/2018/wordml/cex" xmlns:w16cid="http://schemas.microsoft.com/office/word/2016/wordml/cid" xmlns:w16="http://schemas.microsoft.com/office/word/2018/wordml" xmlns:w16du="http://schemas.microsoft.com/office/word/2023/wordml/word16du" xmlns:w16sdtdh="http://schemas.microsoft.com/office/word/2020/wordml/sdtdatahash" xmlns:w16sdtfl="http://schemas.microsoft.com/office/word/2024/wordml/sdtformatlock" xmlns:w16se="http://schemas.microsoft.com/office/word/2015/wordml/symex" mc:Ignorable="w14 w15 w16se w16cid w16 w16cex w16sdtdh w16sdtfl w16du">
-  <w:font w:name="Symbol">
-    <w:panose1 w:val="05050102010706020507"/>
-    <w:charset w:val="02"/>
-    <w:family w:val="decorative"/>
-    <w:pitch w:val="variable"/>
-    <w:sig w:usb0="00000000" w:usb1="10000000" w:usb2="00000000" w:usb3="00000000" w:csb0="80000000" w:csb1="00000000"/>
-  </w:font>
-  <w:font w:name="Times New Roman">
-    <w:panose1 w:val="02020603050405020304"/>
-    <w:charset w:val="00"/>
-    <w:family w:val="roman"/>
-    <w:pitch w:val="variable"/>
-    <w:sig w:usb0="E0002EFF" w:usb1="C000785B" w:usb2="00000009" w:usb3="00000000" w:csb0="000001FF" w:csb1="00000000"/>
-  </w:font>
-  <w:font w:name="Courier New">
-    <w:panose1 w:val="02070309020205020404"/>
-    <w:charset w:val="00"/>
-    <w:family w:val="modern"/>
-    <w:pitch w:val="fixed"/>
-    <w:sig w:usb0="E0002AFF" w:usb1="C0007843" w:usb2="00000009" w:usb3="00000000" w:csb0="000001FF" w:csb1="00000000"/>
-  </w:font>
-  <w:font w:name="Wingdings">
-    <w:panose1 w:val="05000000000000000000"/>
-    <w:charset w:val="02"/>
-    <w:family w:val="auto"/>
-    <w:pitch w:val="variable"/>
-    <w:sig w:usb0="00000000" w:usb1="10000000" w:usb2="00000000" w:usb3="00000000" w:csb0="80000000" w:csb1="00000000"/>
-  </w:font>
-  <w:font w:name="Calibri">
-    <w:panose1 w:val="020F0502020204030204"/>
-    <w:charset w:val="00"/>
-    <w:family w:val="swiss"/>
-    <w:pitch w:val="variable"/>
-    <w:sig w:usb0="E0002AFF" w:usb1="C000ACFF" w:usb2="00000009" w:usb3="00000000" w:csb0="000001FF" w:csb1="00000000"/>
-  </w:font>
-  <w:font w:name="Calibri Light">
-    <w:panose1 w:val="020F0302020204030204"/>
-    <w:charset w:val="00"/>
-    <w:family w:val="swiss"/>
-    <w:pitch w:val="variable"/>
-    <w:sig w:usb0="A00002EF" w:usb1="4000207B" w:usb2="00000000" w:usb3="00000000" w:csb0="0000019F" w:csb1="00000000"/>
-  </w:font>
-</w:fonts>
-</file>
-
-<file path=word/glossary/numbering.xml><?xml version="1.0" encoding="utf-8"?>
-<w:numbering xmlns:wpc="http://schemas.microsoft.com/office/word/2010/wordprocessingCanvas" xmlns:cx="http://schemas.microsoft.com/office/drawing/2014/chartex" xmlns:cx1="http://schemas.microsoft.com/office/drawing/2015/9/8/chartex" xmlns:cx2="http://schemas.microsoft.com/office/drawing/2015/10/21/chartex" xmlns:cx3="http://schemas.microsoft.com/office/drawing/2016/5/9/chartex" xmlns:cx4="http://schemas.microsoft.com/office/drawing/2016/5/10/chartex" xmlns:cx5="http://schemas.microsoft.com/office/drawing/2016/5/11/chartex" xmlns:cx6="http://schemas.microsoft.com/office/drawing/2016/5/12/chartex" xmlns:cx7="http://schemas.microsoft.com/office/drawing/2016/5/13/chartex" xmlns:cx8="http://schemas.microsoft.com/office/drawing/2016/5/14/chartex" xmlns:mc="http://schemas.openxmlformats.org/markup-compatibility/2006" xmlns:aink="http://schemas.microsoft.com/office/drawing/2016/ink" xmlns:am3d="http://schemas.microsoft.com/office/drawing/2017/model3d" xmlns:o="urn:schemas-microsoft-com:office:office" xmlns:oel="http://schemas.microsoft.com/office/2019/extlst" xmlns:r="http://schemas.openxmlformats.org/officeDocument/2006/relationships" xmlns:m="http://schemas.openxmlformats.org/officeDocument/2006/math" xmlns:v="urn:schemas-microsoft-com:vml" xmlns:wp14="http://schemas.microsoft.com/office/word/2010/wordprocessingDrawing" xmlns:wp="http://schemas.openxmlformats.org/drawingml/2006/wordprocessingDrawing" xmlns:w10="urn:schemas-microsoft-com:office:word" xmlns:w="http://schemas.openxmlformats.org/wordprocessingml/2006/main" xmlns:w14="http://schemas.microsoft.com/office/word/2010/wordml" xmlns:w15="http://schemas.microsoft.com/office/word/2012/wordml" xmlns:w16cex="http://schemas.microsoft.com/office/word/2018/wordml/cex" xmlns:w16cid="http://schemas.microsoft.com/office/word/2016/wordml/cid" xmlns:w16="http://schemas.microsoft.com/office/word/2018/wordml" xmlns:w16du="http://schemas.microsoft.com/office/word/2023/wordml/word16du" xmlns:w16sdtdh="http://schemas.microsoft.com/office/word/2020/wordml/sdtdatahash" xmlns:w16sdtfl="http://schemas.microsoft.com/office/word/2024/wordml/sdtformatlock" xmlns:w16se="http://schemas.microsoft.com/office/word/2015/wordml/symex" xmlns:wpg="http://schemas.microsoft.com/office/word/2010/wordprocessingGroup" xmlns:wpi="http://schemas.microsoft.com/office/word/2010/wordprocessingInk" xmlns:wne="http://schemas.microsoft.com/office/word/2006/wordml" xmlns:wps="http://schemas.microsoft.com/office/word/2010/wordprocessingShape" mc:Ignorable="w14 w15 w16se w16cid w16 w16cex w16sdtdh w16sdtfl w16du wp14">
-  <w:abstractNum w:abstractNumId="0" w15:restartNumberingAfterBreak="0">
-    <w:nsid w:val="52083510"/>
-    <w:multiLevelType w:val="hybridMultilevel"/>
-    <w:tmpl w:val="BE6E19F6"/>
-    <w:lvl w:ilvl="0" w:tplc="A50A105A">
-      <w:start w:val="1"/>
-      <w:numFmt w:val="bullet"/>
-      <w:pStyle w:val="ListBullet"/>
-      <w:lvlText w:val=""/>
-      <w:lvlJc w:val="left"/>
-      <w:pPr>
-        <w:tabs>
-          <w:tab w:val="num" w:pos="749"/>
-        </w:tabs>
-        <w:ind w:left="749" w:hanging="259"/>
-      </w:pPr>
-      <w:rPr>
-        <w:rFonts w:ascii="Symbol" w:hAnsi="Symbol" w:hint="default"/>
-        <w:color w:val="000000" w:themeColor="text1"/>
-        <w:w w:val="100"/>
-      </w:rPr>
-    </w:lvl>
-    <w:lvl w:ilvl="1" w:tplc="04090003">
-      <w:start w:val="1"/>
-      <w:numFmt w:val="bullet"/>
-      <w:lvlText w:val="o"/>
-      <w:lvlJc w:val="left"/>
-      <w:pPr>
-        <w:ind w:left="1440" w:hanging="360"/>
-      </w:pPr>
-      <w:rPr>
-        <w:rFonts w:ascii="Courier New" w:hAnsi="Courier New" w:cs="Courier New" w:hint="default"/>
-      </w:rPr>
-    </w:lvl>
-    <w:lvl w:ilvl="2" w:tplc="04090005" w:tentative="1">
-      <w:start w:val="1"/>
-      <w:numFmt w:val="bullet"/>
-      <w:lvlText w:val=""/>
-      <w:lvlJc w:val="left"/>
-      <w:pPr>
-        <w:ind w:left="2160" w:hanging="360"/>
-      </w:pPr>
-      <w:rPr>
-        <w:rFonts w:ascii="Wingdings" w:hAnsi="Wingdings" w:hint="default"/>
-      </w:rPr>
-    </w:lvl>
-    <w:lvl w:ilvl="3" w:tplc="04090001" w:tentative="1">
-      <w:start w:val="1"/>
-      <w:numFmt w:val="bullet"/>
-      <w:lvlText w:val=""/>
-      <w:lvlJc w:val="left"/>
-      <w:pPr>
-        <w:ind w:left="2880" w:hanging="360"/>
-      </w:pPr>
-      <w:rPr>
-        <w:rFonts w:ascii="Symbol" w:hAnsi="Symbol" w:hint="default"/>
-      </w:rPr>
-    </w:lvl>
-    <w:lvl w:ilvl="4" w:tplc="04090003" w:tentative="1">
-      <w:start w:val="1"/>
-      <w:numFmt w:val="bullet"/>
-      <w:lvlText w:val="o"/>
-      <w:lvlJc w:val="left"/>
-      <w:pPr>
-        <w:ind w:left="3600" w:hanging="360"/>
-      </w:pPr>
-      <w:rPr>
-        <w:rFonts w:ascii="Courier New" w:hAnsi="Courier New" w:cs="Courier New" w:hint="default"/>
-      </w:rPr>
-    </w:lvl>
-    <w:lvl w:ilvl="5" w:tplc="04090005" w:tentative="1">
-      <w:start w:val="1"/>
-      <w:numFmt w:val="bullet"/>
-      <w:lvlText w:val=""/>
-      <w:lvlJc w:val="left"/>
-      <w:pPr>
-        <w:ind w:left="4320" w:hanging="360"/>
-      </w:pPr>
-      <w:rPr>
-        <w:rFonts w:ascii="Wingdings" w:hAnsi="Wingdings" w:hint="default"/>
-      </w:rPr>
-    </w:lvl>
-    <w:lvl w:ilvl="6" w:tplc="04090001" w:tentative="1">
-      <w:start w:val="1"/>
-      <w:numFmt w:val="bullet"/>
-      <w:lvlText w:val=""/>
-      <w:lvlJc w:val="left"/>
-      <w:pPr>
-        <w:ind w:left="5040" w:hanging="360"/>
-      </w:pPr>
-      <w:rPr>
-        <w:rFonts w:ascii="Symbol" w:hAnsi="Symbol" w:hint="default"/>
-      </w:rPr>
-    </w:lvl>
-    <w:lvl w:ilvl="7" w:tplc="04090003" w:tentative="1">
-      <w:start w:val="1"/>
-      <w:numFmt w:val="bullet"/>
-      <w:lvlText w:val="o"/>
-      <w:lvlJc w:val="left"/>
-      <w:pPr>
-        <w:ind w:left="5760" w:hanging="360"/>
-      </w:pPr>
-      <w:rPr>
-        <w:rFonts w:ascii="Courier New" w:hAnsi="Courier New" w:cs="Courier New" w:hint="default"/>
-      </w:rPr>
-    </w:lvl>
-    <w:lvl w:ilvl="8" w:tplc="04090005" w:tentative="1">
-      <w:start w:val="1"/>
-      <w:numFmt w:val="bullet"/>
-      <w:lvlText w:val=""/>
-      <w:lvlJc w:val="left"/>
-      <w:pPr>
-        <w:ind w:left="6480" w:hanging="360"/>
-      </w:pPr>
-      <w:rPr>
-        <w:rFonts w:ascii="Wingdings" w:hAnsi="Wingdings" w:hint="default"/>
-      </w:rPr>
-    </w:lvl>
-  </w:abstractNum>
-  <w:num w:numId="1" w16cid:durableId="328600000">
-    <w:abstractNumId w:val="0"/>
-  </w:num>
-</w:numbering>
-</file>
-
-<file path=word/glossary/settings.xml><?xml version="1.0" encoding="utf-8"?>
-<w:settings xmlns:mc="http://schemas.openxmlformats.org/markup-compatibility/2006" xmlns:o="urn:schemas-microsoft-com:office:office" xmlns:r="http://schemas.openxmlformats.org/officeDocument/2006/relationships" xmlns:m="http://schemas.openxmlformats.org/officeDocument/2006/math" xmlns:v="urn:schemas-microsoft-com:vml" xmlns:w10="urn:schemas-microsoft-com:office:word" xmlns:w="http://schemas.openxmlformats.org/wordprocessingml/2006/main" xmlns:w14="http://schemas.microsoft.com/office/word/2010/wordml" xmlns:w15="http://schemas.microsoft.com/office/word/2012/wordml" xmlns:w16cex="http://schemas.microsoft.com/office/word/2018/wordml/cex" xmlns:w16cid="http://schemas.microsoft.com/office/word/2016/wordml/cid" xmlns:w16="http://schemas.microsoft.com/office/word/2018/wordml" xmlns:w16du="http://schemas.microsoft.com/office/word/2023/wordml/word16du" xmlns:w16sdtdh="http://schemas.microsoft.com/office/word/2020/wordml/sdtdatahash" xmlns:w16sdtfl="http://schemas.microsoft.com/office/word/2024/wordml/sdtformatlock" xmlns:w16se="http://schemas.microsoft.com/office/word/2015/wordml/symex" xmlns:sl="http://schemas.openxmlformats.org/schemaLibrary/2006/main" mc:Ignorable="w14 w15 w16se w16cid w16 w16cex w16sdtdh w16sdtfl w16du">
-  <w:view w:val="normal"/>
-  <w:defaultTabStop w:val="720"/>
-  <w:characterSpacingControl w:val="doNotCompress"/>
-  <w:compat>
-    <w:useFELayout/>
-    <w:compatSetting w:name="compatibilityMode" w:uri="http://schemas.microsoft.com/office/word" w:val="15"/>
-    <w:compatSetting w:name="overrideTableStyleFontSizeAndJustification" w:uri="http://schemas.microsoft.com/office/word" w:val="1"/>
-    <w:compatSetting w:name="enableOpenTypeFeatures" w:uri="http://schemas.microsoft.com/office/word" w:val="1"/>
-    <w:compatSetting w:name="doNotFlipMirrorIndents" w:uri="http://schemas.microsoft.com/office/word" w:val="1"/>
-    <w:compatSetting w:name="differentiateMultirowTableHeaders" w:uri="http://schemas.microsoft.com/office/word" w:val="1"/>
-    <w:compatSetting w:name="useWord2013TrackBottomHyphenation" w:uri="http://schemas.microsoft.com/office/word" w:val="0"/>
-  </w:compat>
-  <w:rsids>
-    <w:rsidRoot w:val="00B258D2"/>
-    <w:rsid w:val="00A42220"/>
-    <w:rsid w:val="00B258D2"/>
-  </w:rsids>
-  <m:mathPr>
-    <m:mathFont m:val="Cambria Math"/>
-    <m:brkBin m:val="before"/>
-    <m:brkBinSub m:val="--"/>
-    <m:smallFrac m:val="0"/>
-    <m:dispDef/>
-    <m:lMargin m:val="0"/>
-    <m:rMargin m:val="0"/>
-    <m:defJc m:val="centerGroup"/>
-    <m:wrapIndent m:val="1440"/>
-    <m:intLim m:val="subSup"/>
-    <m:naryLim m:val="undOvr"/>
-  </m:mathPr>
-  <w:themeFontLang w:val="en-CA"/>
-  <w:clrSchemeMapping w:bg1="light1" w:t1="dark1" w:bg2="light2" w:t2="dark2" w:accent1="accent1" w:accent2="accent2" w:accent3="accent3" w:accent4="accent4" w:accent5="accent5" w:accent6="accent6" w:hyperlink="hyperlink" w:followedHyperlink="followedHyperlink"/>
-  <w:decimalSymbol w:val="."/>
-  <w:listSeparator w:val=","/>
-  <w15:chartTrackingRefBased/>
-</w:settings>
-</file>
-
-<file path=word/glossary/styles.xml><?xml version="1.0" encoding="utf-8"?>
-<w:styles xmlns:mc="http://schemas.openxmlformats.org/markup-compatibility/2006" xmlns:r="http://schemas.openxmlformats.org/officeDocument/2006/relationships" xmlns:w="http://schemas.openxmlformats.org/wordprocessingml/2006/main" xmlns:w14="http://schemas.microsoft.com/office/word/2010/wordml" xmlns:w15="http://schemas.microsoft.com/office/word/2012/wordml" xmlns:w16cex="http://schemas.microsoft.com/office/word/2018/wordml/cex" xmlns:w16cid="http://schemas.microsoft.com/office/word/2016/wordml/cid" xmlns:w16="http://schemas.microsoft.com/office/word/2018/wordml" xmlns:w16du="http://schemas.microsoft.com/office/word/2023/wordml/word16du" xmlns:w16sdtdh="http://schemas.microsoft.com/office/word/2020/wordml/sdtdatahash" xmlns:w16sdtfl="http://schemas.microsoft.com/office/word/2024/wordml/sdtformatlock" xmlns:w16se="http://schemas.microsoft.com/office/word/2015/wordml/symex" mc:Ignorable="w14 w15 w16se w16cid w16 w16cex w16sdtdh w16sdtfl w16du">
-  <w:docDefaults>
-    <w:rPrDefault>
-      <w:rPr>
-        <w:rFonts w:asciiTheme="minorHAnsi" w:eastAsiaTheme="minorEastAsia" w:hAnsiTheme="minorHAnsi" w:cstheme="minorBidi"/>
-        <w:kern w:val="2"/>
-        <w:sz w:val="24"/>
-        <w:szCs w:val="24"/>
-        <w:lang w:val="en-CA" w:eastAsia="en-US" w:bidi="ar-SA"/>
-        <w14:ligatures w14:val="standardContextual"/>
-      </w:rPr>
-    </w:rPrDefault>
-    <w:pPrDefault>
-      <w:pPr>
-        <w:spacing w:after="160" w:line="278" w:lineRule="auto"/>
-      </w:pPr>
-    </w:pPrDefault>
-  </w:docDefaults>
-  <w:latentStyles w:defLockedState="0" w:defUIPriority="99" w:defSemiHidden="0" w:defUnhideWhenUsed="0" w:defQFormat="0" w:count="376">
-    <w:lsdException w:name="Normal" w:uiPriority="0" w:qFormat="1"/>
-    <w:lsdException w:name="heading 1" w:uiPriority="9" w:qFormat="1"/>
-    <w:lsdException w:name="heading 2" w:semiHidden="1" w:uiPriority="9" w:unhideWhenUsed="1" w:qFormat="1"/>
-    <w:lsdException w:name="heading 3" w:semiHidden="1" w:uiPriority="9" w:unhideWhenUsed="1" w:qFormat="1"/>
-    <w:lsdException w:name="heading 4" w:semiHidden="1" w:uiPriority="9" w:unhideWhenUsed="1" w:qFormat="1"/>
-    <w:lsdException w:name="heading 5" w:semiHidden="1" w:uiPriority="9" w:unhideWhenUsed="1" w:qFormat="1"/>
-    <w:lsdException w:name="heading 6" w:semiHidden="1" w:uiPriority="9" w:unhideWhenUsed="1" w:qFormat="1"/>
-    <w:lsdException w:name="heading 7" w:semiHidden="1" w:uiPriority="9" w:unhideWhenUsed="1" w:qFormat="1"/>
-    <w:lsdException w:name="heading 8" w:semiHidden="1" w:uiPriority="9" w:unhideWhenUsed="1" w:qFormat="1"/>
-    <w:lsdException w:name="heading 9" w:semiHidden="1" w:uiPriority="9" w:unhideWhenUsed="1" w:qFormat="1"/>
-    <w:lsdException w:name="index 1" w:semiHidden="1" w:unhideWhenUsed="1"/>
-    <w:lsdException w:name="index 2" w:semiHidden="1" w:unhideWhenUsed="1"/>
-    <w:lsdException w:name="index 3" w:semiHidden="1" w:unhideWhenUsed="1"/>
-    <w:lsdException w:name="index 4" w:semiHidden="1" w:unhideWhenUsed="1"/>
-    <w:lsdException w:name="index 5" w:semiHidden="1" w:unhideWhenUsed="1"/>
-    <w:lsdException w:name="index 6" w:semiHidden="1" w:unhideWhenUsed="1"/>
-    <w:lsdException w:name="index 7" w:semiHidden="1" w:unhideWhenUsed="1"/>
-    <w:lsdException w:name="index 8" w:semiHidden="1" w:unhideWhenUsed="1"/>
-    <w:lsdException w:name="index 9" w:semiHidden="1" w:unhideWhenUsed="1"/>
-    <w:lsdException w:name="toc 1" w:semiHidden="1" w:uiPriority="39" w:unhideWhenUsed="1"/>
-    <w:lsdException w:name="toc 2" w:semiHidden="1" w:uiPriority="39" w:unhideWhenUsed="1"/>
-    <w:lsdException w:name="toc 3" w:semiHidden="1" w:uiPriority="39" w:unhideWhenUsed="1"/>
-    <w:lsdException w:name="toc 4" w:semiHidden="1" w:uiPriority="39" w:unhideWhenUsed="1"/>
-    <w:lsdException w:name="toc 5" w:semiHidden="1" w:uiPriority="39" w:unhideWhenUsed="1"/>
-    <w:lsdException w:name="toc 6" w:semiHidden="1" w:uiPriority="39" w:unhideWhenUsed="1"/>
-    <w:lsdException w:name="toc 7" w:semiHidden="1" w:uiPriority="39" w:unhideWhenUsed="1"/>
-    <w:lsdException w:name="toc 8" w:semiHidden="1" w:uiPriority="39" w:unhideWhenUsed="1"/>
-    <w:lsdException w:name="toc 9" w:semiHidden="1" w:uiPriority="39" w:unhideWhenUsed="1"/>
-    <w:lsdException w:name="Normal Indent" w:semiHidden="1" w:unhideWhenUsed="1"/>
-    <w:lsdException w:name="footnote text" w:semiHidden="1" w:unhideWhenUsed="1"/>
-    <w:lsdException w:name="annotation text" w:semiHidden="1" w:unhideWhenUsed="1"/>
-    <w:lsdException w:name="header" w:semiHidden="1" w:unhideWhenUsed="1"/>
-    <w:lsdException w:name="footer" w:semiHidden="1" w:unhideWhenUsed="1"/>
-    <w:lsdException w:name="index heading" w:semiHidden="1" w:unhideWhenUsed="1"/>
-    <w:lsdException w:name="caption" w:semiHidden="1" w:uiPriority="35" w:unhideWhenUsed="1" w:qFormat="1"/>
-    <w:lsdException w:name="table of figures" w:semiHidden="1" w:unhideWhenUsed="1"/>
-    <w:lsdException w:name="envelope address" w:semiHidden="1" w:unhideWhenUsed="1"/>
-    <w:lsdException w:name="envelope return" w:semiHidden="1" w:unhideWhenUsed="1"/>
-    <w:lsdException w:name="footnote reference" w:semiHidden="1" w:unhideWhenUsed="1"/>
-    <w:lsdException w:name="annotation reference" w:semiHidden="1" w:unhideWhenUsed="1"/>
-    <w:lsdException w:name="line number" w:semiHidden="1" w:unhideWhenUsed="1"/>
-    <w:lsdException w:name="page number" w:semiHidden="1" w:unhideWhenUsed="1"/>
-    <w:lsdException w:name="endnote reference" w:semiHidden="1" w:unhideWhenUsed="1"/>
-    <w:lsdException w:name="endnote text" w:semiHidden="1" w:unhideWhenUsed="1"/>
-    <w:lsdException w:name="table of authorities" w:semiHidden="1" w:unhideWhenUsed="1"/>
-    <w:lsdException w:name="macro" w:semiHidden="1" w:unhideWhenUsed="1"/>
-    <w:lsdException w:name="toa heading" w:semiHidden="1" w:unhideWhenUsed="1"/>
-    <w:lsdException w:name="List" w:semiHidden="1" w:unhideWhenUsed="1"/>
-    <w:lsdException w:name="List Bullet" w:semiHidden="1" w:uiPriority="12" w:unhideWhenUsed="1" w:qFormat="1"/>
-    <w:lsdException w:name="List Number" w:semiHidden="1" w:unhideWhenUsed="1"/>
-    <w:lsdException w:name="List 2" w:semiHidden="1" w:unhideWhenUsed="1"/>
-    <w:lsdException w:name="List 3" w:semiHidden="1" w:unhideWhenUsed="1"/>
-    <w:lsdException w:name="List 4" w:semiHidden="1" w:unhideWhenUsed="1"/>
-    <w:lsdException w:name="List 5" w:semiHidden="1" w:unhideWhenUsed="1"/>
-    <w:lsdException w:name="List Bullet 2" w:semiHidden="1" w:unhideWhenUsed="1"/>
-    <w:lsdException w:name="List Bullet 3" w:semiHidden="1" w:unhideWhenUsed="1"/>
-    <w:lsdException w:name="List Bullet 4" w:semiHidden="1" w:unhideWhenUsed="1"/>
-    <w:lsdException w:name="List Bullet 5" w:semiHidden="1" w:unhideWhenUsed="1"/>
-    <w:lsdException w:name="List Number 2" w:semiHidden="1" w:unhideWhenUsed="1"/>
-    <w:lsdException w:name="List Number 3" w:semiHidden="1" w:unhideWhenUsed="1"/>
-    <w:lsdException w:name="List Number 4" w:semiHidden="1" w:unhideWhenUsed="1"/>
-    <w:lsdException w:name="List Number 5" w:semiHidden="1" w:unhideWhenUsed="1"/>
-    <w:lsdException w:name="Title" w:uiPriority="10" w:qFormat="1"/>
-    <w:lsdException w:name="Closing" w:semiHidden="1" w:unhideWhenUsed="1"/>
-    <w:lsdException w:name="Signature" w:semiHidden="1" w:unhideWhenUsed="1"/>
-    <w:lsdException w:name="Default Paragraph Font" w:semiHidden="1" w:uiPriority="1" w:unhideWhenUsed="1"/>
-    <w:lsdException w:name="Body Text" w:semiHidden="1" w:unhideWhenUsed="1"/>
-    <w:lsdException w:name="Body Text Indent" w:semiHidden="1" w:unhideWhenUsed="1"/>
-    <w:lsdException w:name="List Continue" w:semiHidden="1" w:unhideWhenUsed="1"/>
-    <w:lsdException w:name="List Continue 2" w:semiHidden="1" w:unhideWhenUsed="1"/>
-    <w:lsdException w:name="List Continue 3" w:semiHidden="1" w:unhideWhenUsed="1"/>
-    <w:lsdException w:name="List Continue 4" w:semiHidden="1" w:unhideWhenUsed="1"/>
-    <w:lsdException w:name="List Continue 5" w:semiHidden="1" w:unhideWhenUsed="1"/>
-    <w:lsdException w:name="Message Header" w:semiHidden="1" w:unhideWhenUsed="1"/>
-    <w:lsdException w:name="Subtitle" w:uiPriority="11" w:qFormat="1"/>
-    <w:lsdException w:name="Salutation" w:semiHidden="1" w:unhideWhenUsed="1"/>
-    <w:lsdException w:name="Date" w:semiHidden="1" w:unhideWhenUsed="1"/>
-    <w:lsdException w:name="Body Text First Indent" w:semiHidden="1" w:unhideWhenUsed="1"/>
-    <w:lsdException w:name="Body Text First Indent 2" w:semiHidden="1" w:unhideWhenUsed="1"/>
-    <w:lsdException w:name="Note Heading" w:semiHidden="1" w:unhideWhenUsed="1"/>
-    <w:lsdException w:name="Body Text 2" w:semiHidden="1" w:unhideWhenUsed="1"/>
-    <w:lsdException w:name="Body Text 3" w:semiHidden="1" w:unhideWhenUsed="1"/>
-    <w:lsdException w:name="Body Text Indent 2" w:semiHidden="1" w:unhideWhenUsed="1"/>
-    <w:lsdException w:name="Body Text Indent 3" w:semiHidden="1" w:unhideWhenUsed="1"/>
-    <w:lsdException w:name="Block Text" w:semiHidden="1" w:unhideWhenUsed="1"/>
-    <w:lsdException w:name="Hyperlink" w:semiHidden="1" w:unhideWhenUsed="1"/>
-    <w:lsdException w:name="FollowedHyperlink" w:semiHidden="1" w:unhideWhenUsed="1"/>
-    <w:lsdException w:name="Strong" w:uiPriority="22" w:qFormat="1"/>
-    <w:lsdException w:name="Emphasis" w:uiPriority="20" w:qFormat="1"/>
-    <w:lsdException w:name="Document Map" w:semiHidden="1" w:unhideWhenUsed="1"/>
-    <w:lsdException w:name="Plain Text" w:semiHidden="1" w:unhideWhenUsed="1"/>
-    <w:lsdException w:name="E-mail Signature" w:semiHidden="1" w:unhideWhenUsed="1"/>
-    <w:lsdException w:name="HTML Top of Form" w:semiHidden="1" w:unhideWhenUsed="1"/>
-    <w:lsdException w:name="HTML Bottom of Form" w:semiHidden="1" w:unhideWhenUsed="1"/>
-    <w:lsdException w:name="Normal (Web)" w:semiHidden="1" w:unhideWhenUsed="1"/>
-    <w:lsdException w:name="HTML Acronym" w:semiHidden="1" w:unhideWhenUsed="1"/>
-    <w:lsdException w:name="HTML Address" w:semiHidden="1" w:unhideWhenUsed="1"/>
-    <w:lsdException w:name="HTML Cite" w:semiHidden="1" w:unhideWhenUsed="1"/>
-    <w:lsdException w:name="HTML Code" w:semiHidden="1" w:unhideWhenUsed="1"/>
-    <w:lsdException w:name="HTML Definition" w:semiHidden="1" w:unhideWhenUsed="1"/>
-    <w:lsdException w:name="HTML Keyboard" w:semiHidden="1" w:unhideWhenUsed="1"/>
-    <w:lsdException w:name="HTML Preformatted" w:semiHidden="1" w:unhideWhenUsed="1"/>
-    <w:lsdException w:name="HTML Sample" w:semiHidden="1" w:unhideWhenUsed="1"/>
-    <w:lsdException w:name="HTML Typewriter" w:semiHidden="1" w:unhideWhenUsed="1"/>
-    <w:lsdException w:name="HTML Variable" w:semiHidden="1" w:unhideWhenUsed="1"/>
-    <w:lsdException w:name="Normal Table" w:semiHidden="1" w:unhideWhenUsed="1"/>
-    <w:lsdException w:name="annotation subject" w:semiHidden="1" w:unhideWhenUsed="1"/>
-    <w:lsdException w:name="No List" w:semiHidden="1" w:unhideWhenUsed="1"/>
-    <w:lsdException w:name="Outline List 1" w:semiHidden="1" w:unhideWhenUsed="1"/>
-    <w:lsdException w:name="Outline List 2" w:semiHidden="1" w:unhideWhenUsed="1"/>
-    <w:lsdException w:name="Outline List 3" w:semiHidden="1" w:unhideWhenUsed="1"/>
-    <w:lsdException w:name="Table Simple 1" w:semiHidden="1" w:unhideWhenUsed="1"/>
-    <w:lsdException w:name="Table Simple 2" w:semiHidden="1" w:unhideWhenUsed="1"/>
-    <w:lsdException w:name="Table Simple 3" w:semiHidden="1" w:unhideWhenUsed="1"/>
-    <w:lsdException w:name="Table Classic 1" w:semiHidden="1" w:unhideWhenUsed="1"/>
-    <w:lsdException w:name="Table Classic 2" w:semiHidden="1" w:unhideWhenUsed="1"/>
-    <w:lsdException w:name="Table Classic 3" w:semiHidden="1" w:unhideWhenUsed="1"/>
-    <w:lsdException w:name="Table Classic 4" w:semiHidden="1" w:unhideWhenUsed="1"/>
-    <w:lsdException w:name="Table Colorful 1" w:semiHidden="1" w:unhideWhenUsed="1"/>
-    <w:lsdException w:name="Table Colorful 2" w:semiHidden="1" w:unhideWhenUsed="1"/>
-    <w:lsdException w:name="Table Colorful 3" w:semiHidden="1" w:unhideWhenUsed="1"/>
-    <w:lsdException w:name="Table Columns 1" w:semiHidden="1" w:unhideWhenUsed="1"/>
-    <w:lsdException w:name="Table Columns 2" w:semiHidden="1" w:unhideWhenUsed="1"/>
-    <w:lsdException w:name="Table Columns 3" w:semiHidden="1" w:unhideWhenUsed="1"/>
-    <w:lsdException w:name="Table Columns 4" w:semiHidden="1" w:unhideWhenUsed="1"/>
-    <w:lsdException w:name="Table Columns 5" w:semiHidden="1" w:unhideWhenUsed="1"/>
-    <w:lsdException w:name="Table Grid 1" w:semiHidden="1" w:unhideWhenUsed="1"/>
-    <w:lsdException w:name="Table Grid 2" w:semiHidden="1" w:unhideWhenUsed="1"/>
-    <w:lsdException w:name="Table Grid 3" w:semiHidden="1" w:unhideWhenUsed="1"/>
-    <w:lsdException w:name="Table Grid 4" w:semiHidden="1" w:unhideWhenUsed="1"/>
-    <w:lsdException w:name="Table Grid 5" w:semiHidden="1" w:unhideWhenUsed="1"/>
-    <w:lsdException w:name="Table Grid 6" w:semiHidden="1" w:unhideWhenUsed="1"/>
-    <w:lsdException w:name="Table Grid 7" w:semiHidden="1" w:unhideWhenUsed="1"/>
-    <w:lsdException w:name="Table Grid 8" w:semiHidden="1" w:unhideWhenUsed="1"/>
-    <w:lsdException w:name="Table List 1" w:semiHidden="1" w:unhideWhenUsed="1"/>
-    <w:lsdException w:name="Table List 2" w:semiHidden="1" w:unhideWhenUsed="1"/>
-    <w:lsdException w:name="Table List 3" w:semiHidden="1" w:unhideWhenUsed="1"/>
-    <w:lsdException w:name="Table List 4" w:semiHidden="1" w:unhideWhenUsed="1"/>
-    <w:lsdException w:name="Table List 5" w:semiHidden="1" w:unhideWhenUsed="1"/>
-    <w:lsdException w:name="Table List 6" w:semiHidden="1" w:unhideWhenUsed="1"/>
-    <w:lsdException w:name="Table List 7" w:semiHidden="1" w:unhideWhenUsed="1"/>
-    <w:lsdException w:name="Table List 8" w:semiHidden="1" w:unhideWhenUsed="1"/>
-    <w:lsdException w:name="Table 3D effects 1" w:semiHidden="1" w:unhideWhenUsed="1"/>
-    <w:lsdException w:name="Table 3D effects 2" w:semiHidden="1" w:unhideWhenUsed="1"/>
-    <w:lsdException w:name="Table 3D effects 3" w:semiHidden="1" w:unhideWhenUsed="1"/>
-    <w:lsdException w:name="Table Contemporary" w:semiHidden="1" w:unhideWhenUsed="1"/>
-    <w:lsdException w:name="Table Elegant" w:semiHidden="1" w:unhideWhenUsed="1"/>
-    <w:lsdException w:name="Table Professional" w:semiHidden="1" w:unhideWhenUsed="1"/>
-    <w:lsdException w:name="Table Subtle 1" w:semiHidden="1" w:unhideWhenUsed="1"/>
-    <w:lsdException w:name="Table Subtle 2" w:semiHidden="1" w:unhideWhenUsed="1"/>
-    <w:lsdException w:name="Table Web 1" w:semiHidden="1" w:unhideWhenUsed="1"/>
-    <w:lsdException w:name="Table Web 2" w:semiHidden="1" w:unhideWhenUsed="1"/>
-    <w:lsdException w:name="Table Web 3" w:semiHidden="1" w:unhideWhenUsed="1"/>
-    <w:lsdException w:name="Balloon Text" w:semiHidden="1" w:unhideWhenUsed="1"/>
-    <w:lsdException w:name="Table Grid" w:uiPriority="39"/>
-    <w:lsdException w:name="Table Theme" w:semiHidden="1" w:unhideWhenUsed="1"/>
-    <w:lsdException w:name="Placeholder Text" w:semiHidden="1"/>
-    <w:lsdException w:name="No Spacing" w:uiPriority="1" w:qFormat="1"/>
-    <w:lsdException w:name="Light Shading" w:uiPriority="60"/>
-    <w:lsdException w:name="Light List" w:uiPriority="61"/>
-    <w:lsdException w:name="Light Grid" w:uiPriority="62"/>
-    <w:lsdException w:name="Medium Shading 1" w:uiPriority="63"/>
-    <w:lsdException w:name="Medium Shading 2" w:uiPriority="64"/>
-    <w:lsdException w:name="Medium List 1" w:uiPriority="65"/>
-    <w:lsdException w:name="Medium List 2" w:uiPriority="66"/>
-    <w:lsdException w:name="Medium Grid 1" w:uiPriority="67"/>
-    <w:lsdException w:name="Medium Grid 2" w:uiPriority="68"/>
-    <w:lsdException w:name="Medium Grid 3" w:uiPriority="69"/>
-    <w:lsdException w:name="Dark List" w:uiPriority="70"/>
-    <w:lsdException w:name="Colorful Shading" w:uiPriority="71"/>
-    <w:lsdException w:name="Colorful List" w:uiPriority="72"/>
-    <w:lsdException w:name="Colorful Grid" w:uiPriority="73"/>
-    <w:lsdException w:name="Light Shading Accent 1" w:uiPriority="60"/>
-    <w:lsdException w:name="Light List Accent 1" w:uiPriority="61"/>
-    <w:lsdException w:name="Light Grid Accent 1" w:uiPriority="62"/>
-    <w:lsdException w:name="Medium Shading 1 Accent 1" w:uiPriority="63"/>
-    <w:lsdException w:name="Medium Shading 2 Accent 1" w:uiPriority="64"/>
-    <w:lsdException w:name="Medium List 1 Accent 1" w:uiPriority="65"/>
-    <w:lsdException w:name="Revision" w:semiHidden="1"/>
-    <w:lsdException w:name="List Paragraph" w:uiPriority="34" w:qFormat="1"/>
-    <w:lsdException w:name="Quote" w:uiPriority="29" w:qFormat="1"/>
-    <w:lsdException w:name="Intense Quote" w:uiPriority="30" w:qFormat="1"/>
-    <w:lsdException w:name="Medium List 2 Accent 1" w:uiPriority="66"/>
-    <w:lsdException w:name="Medium Grid 1 Accent 1" w:uiPriority="67"/>
-    <w:lsdException w:name="Medium Grid 2 Accent 1" w:uiPriority="68"/>
-    <w:lsdException w:name="Medium Grid 3 Accent 1" w:uiPriority="69"/>
-    <w:lsdException w:name="Dark List Accent 1" w:uiPriority="70"/>
-    <w:lsdException w:name="Colorful Shading Accent 1" w:uiPriority="71"/>
-    <w:lsdException w:name="Colorful List Accent 1" w:uiPriority="72"/>
-    <w:lsdException w:name="Colorful Grid Accent 1" w:uiPriority="73"/>
-    <w:lsdException w:name="Light Shading Accent 2" w:uiPriority="60"/>
-    <w:lsdException w:name="Light List Accent 2" w:uiPriority="61"/>
-    <w:lsdException w:name="Light Grid Accent 2" w:uiPriority="62"/>
-    <w:lsdException w:name="Medium Shading 1 Accent 2" w:uiPriority="63"/>
-    <w:lsdException w:name="Medium Shading 2 Accent 2" w:uiPriority="64"/>
-    <w:lsdException w:name="Medium List 1 Accent 2" w:uiPriority="65"/>
-    <w:lsdException w:name="Medium List 2 Accent 2" w:uiPriority="66"/>
-    <w:lsdException w:name="Medium Grid 1 Accent 2" w:uiPriority="67"/>
-    <w:lsdException w:name="Medium Grid 2 Accent 2" w:uiPriority="68"/>
-    <w:lsdException w:name="Medium Grid 3 Accent 2" w:uiPriority="69"/>
-    <w:lsdException w:name="Dark List Accent 2" w:uiPriority="70"/>
-    <w:lsdException w:name="Colorful Shading Accent 2" w:uiPriority="71"/>
-    <w:lsdException w:name="Colorful List Accent 2" w:uiPriority="72"/>
-    <w:lsdException w:name="Colorful Grid Accent 2" w:uiPriority="73"/>
-    <w:lsdException w:name="Light Shading Accent 3" w:uiPriority="60"/>
-    <w:lsdException w:name="Light List Accent 3" w:uiPriority="61"/>
-    <w:lsdException w:name="Light Grid Accent 3" w:uiPriority="62"/>
-    <w:lsdException w:name="Medium Shading 1 Accent 3" w:uiPriority="63"/>
-    <w:lsdException w:name="Medium Shading 2 Accent 3" w:uiPriority="64"/>
-    <w:lsdException w:name="Medium List 1 Accent 3" w:uiPriority="65"/>
-    <w:lsdException w:name="Medium List 2 Accent 3" w:uiPriority="66"/>
-    <w:lsdException w:name="Medium Grid 1 Accent 3" w:uiPriority="67"/>
-    <w:lsdException w:name="Medium Grid 2 Accent 3" w:uiPriority="68"/>
-    <w:lsdException w:name="Medium Grid 3 Accent 3" w:uiPriority="69"/>
-    <w:lsdException w:name="Dark List Accent 3" w:uiPriority="70"/>
-    <w:lsdException w:name="Colorful Shading Accent 3" w:uiPriority="71"/>
-    <w:lsdException w:name="Colorful List Accent 3" w:uiPriority="72"/>
-    <w:lsdException w:name="Colorful Grid Accent 3" w:uiPriority="73"/>
-    <w:lsdException w:name="Light Shading Accent 4" w:uiPriority="60"/>
-    <w:lsdException w:name="Light List Accent 4" w:uiPriority="61"/>
-    <w:lsdException w:name="Light Grid Accent 4" w:uiPriority="62"/>
-    <w:lsdException w:name="Medium Shading 1 Accent 4" w:uiPriority="63"/>
-    <w:lsdException w:name="Medium Shading 2 Accent 4" w:uiPriority="64"/>
-    <w:lsdException w:name="Medium List 1 Accent 4" w:uiPriority="65"/>
-    <w:lsdException w:name="Medium List 2 Accent 4" w:uiPriority="66"/>
-    <w:lsdException w:name="Medium Grid 1 Accent 4" w:uiPriority="67"/>
-    <w:lsdException w:name="Medium Grid 2 Accent 4" w:uiPriority="68"/>
-    <w:lsdException w:name="Medium Grid 3 Accent 4" w:uiPriority="69"/>
-    <w:lsdException w:name="Dark List Accent 4" w:uiPriority="70"/>
-    <w:lsdException w:name="Colorful Shading Accent 4" w:uiPriority="71"/>
-    <w:lsdException w:name="Colorful List Accent 4" w:uiPriority="72"/>
-    <w:lsdException w:name="Colorful Grid Accent 4" w:uiPriority="73"/>
-    <w:lsdException w:name="Light Shading Accent 5" w:uiPriority="60"/>
-    <w:lsdException w:name="Light List Accent 5" w:uiPriority="61"/>
-    <w:lsdException w:name="Light Grid Accent 5" w:uiPriority="62"/>
-    <w:lsdException w:name="Medium Shading 1 Accent 5" w:uiPriority="63"/>
-    <w:lsdException w:name="Medium Shading 2 Accent 5" w:uiPriority="64"/>
-    <w:lsdException w:name="Medium List 1 Accent 5" w:uiPriority="65"/>
-    <w:lsdException w:name="Medium List 2 Accent 5" w:uiPriority="66"/>
-    <w:lsdException w:name="Medium Grid 1 Accent 5" w:uiPriority="67"/>
-    <w:lsdException w:name="Medium Grid 2 Accent 5" w:uiPriority="68"/>
-    <w:lsdException w:name="Medium Grid 3 Accent 5" w:uiPriority="69"/>
-    <w:lsdException w:name="Dark List Accent 5" w:uiPriority="70"/>
-    <w:lsdException w:name="Colorful Shading Accent 5" w:uiPriority="71"/>
-    <w:lsdException w:name="Colorful List Accent 5" w:uiPriority="72"/>
-    <w:lsdException w:name="Colorful Grid Accent 5" w:uiPriority="73"/>
-    <w:lsdException w:name="Light Shading Accent 6" w:uiPriority="60"/>
-    <w:lsdException w:name="Light List Accent 6" w:uiPriority="61"/>
-    <w:lsdException w:name="Light Grid Accent 6" w:uiPriority="62"/>
-    <w:lsdException w:name="Medium Shading 1 Accent 6" w:uiPriority="63"/>
-    <w:lsdException w:name="Medium Shading 2 Accent 6" w:uiPriority="64"/>
-    <w:lsdException w:name="Medium List 1 Accent 6" w:uiPriority="65"/>
-    <w:lsdException w:name="Medium List 2 Accent 6" w:uiPriority="66"/>
-    <w:lsdException w:name="Medium Grid 1 Accent 6" w:uiPriority="67"/>
-    <w:lsdException w:name="Medium Grid 2 Accent 6" w:uiPriority="68"/>
-    <w:lsdException w:name="Medium Grid 3 Accent 6" w:uiPriority="69"/>
-    <w:lsdException w:name="Dark List Accent 6" w:uiPriority="70"/>
-    <w:lsdException w:name="Colorful Shading Accent 6" w:uiPriority="71"/>
-    <w:lsdException w:name="Colorful List Accent 6" w:uiPriority="72"/>
-    <w:lsdException w:name="Colorful Grid Accent 6" w:uiPriority="73"/>
-    <w:lsdException w:name="Subtle Emphasis" w:uiPriority="19" w:qFormat="1"/>
-    <w:lsdException w:name="Intense Emphasis" w:uiPriority="21" w:qFormat="1"/>
-    <w:lsdException w:name="Subtle Reference" w:uiPriority="31" w:qFormat="1"/>
-    <w:lsdException w:name="Intense Reference" w:uiPriority="32" w:qFormat="1"/>
-    <w:lsdException w:name="Book Title" w:uiPriority="33" w:qFormat="1"/>
-    <w:lsdException w:name="Bibliography" w:semiHidden="1" w:uiPriority="37" w:unhideWhenUsed="1"/>
-    <w:lsdException w:name="TOC Heading" w:semiHidden="1" w:uiPriority="39" w:unhideWhenUsed="1" w:qFormat="1"/>
-    <w:lsdException w:name="Plain Table 1" w:uiPriority="41"/>
-    <w:lsdException w:name="Plain Table 2" w:uiPriority="42"/>
-    <w:lsdException w:name="Plain Table 3" w:uiPriority="43"/>
-    <w:lsdException w:name="Plain Table 4" w:uiPriority="44"/>
-    <w:lsdException w:name="Plain Table 5" w:uiPriority="45"/>
-    <w:lsdException w:name="Grid Table Light" w:uiPriority="40"/>
-    <w:lsdException w:name="Grid Table 1 Light" w:uiPriority="46"/>
-    <w:lsdException w:name="Grid Table 2" w:uiPriority="47"/>
-    <w:lsdException w:name="Grid Table 3" w:uiPriority="48"/>
-    <w:lsdException w:name="Grid Table 4" w:uiPriority="49"/>
-    <w:lsdException w:name="Grid Table 5 Dark" w:uiPriority="50"/>
-    <w:lsdException w:name="Grid Table 6 Colorful" w:uiPriority="51"/>
-    <w:lsdException w:name="Grid Table 7 Colorful" w:uiPriority="52"/>
-    <w:lsdException w:name="Grid Table 1 Light Accent 1" w:uiPriority="46"/>
-    <w:lsdException w:name="Grid Table 2 Accent 1" w:uiPriority="47"/>
-    <w:lsdException w:name="Grid Table 3 Accent 1" w:uiPriority="48"/>
-    <w:lsdException w:name="Grid Table 4 Accent 1" w:uiPriority="49"/>
-    <w:lsdException w:name="Grid Table 5 Dark Accent 1" w:uiPriority="50"/>
-    <w:lsdException w:name="Grid Table 6 Colorful Accent 1" w:uiPriority="51"/>
-    <w:lsdException w:name="Grid Table 7 Colorful Accent 1" w:uiPriority="52"/>
-    <w:lsdException w:name="Grid Table 1 Light Accent 2" w:uiPriority="46"/>
-    <w:lsdException w:name="Grid Table 2 Accent 2" w:uiPriority="47"/>
-    <w:lsdException w:name="Grid Table 3 Accent 2" w:uiPriority="48"/>
-    <w:lsdException w:name="Grid Table 4 Accent 2" w:uiPriority="49"/>
-    <w:lsdException w:name="Grid Table 5 Dark Accent 2" w:uiPriority="50"/>
-    <w:lsdException w:name="Grid Table 6 Colorful Accent 2" w:uiPriority="51"/>
-    <w:lsdException w:name="Grid Table 7 Colorful Accent 2" w:uiPriority="52"/>
-    <w:lsdException w:name="Grid Table 1 Light Accent 3" w:uiPriority="46"/>
-    <w:lsdException w:name="Grid Table 2 Accent 3" w:uiPriority="47"/>
-    <w:lsdException w:name="Grid Table 3 Accent 3" w:uiPriority="48"/>
-    <w:lsdException w:name="Grid Table 4 Accent 3" w:uiPriority="49"/>
-    <w:lsdException w:name="Grid Table 5 Dark Accent 3" w:uiPriority="50"/>
-    <w:lsdException w:name="Grid Table 6 Colorful Accent 3" w:uiPriority="51"/>
-    <w:lsdException w:name="Grid Table 7 Colorful Accent 3" w:uiPriority="52"/>
-    <w:lsdException w:name="Grid Table 1 Light Accent 4" w:uiPriority="46"/>
-    <w:lsdException w:name="Grid Table 2 Accent 4" w:uiPriority="47"/>
-    <w:lsdException w:name="Grid Table 3 Accent 4" w:uiPriority="48"/>
-    <w:lsdException w:name="Grid Table 4 Accent 4" w:uiPriority="49"/>
-    <w:lsdException w:name="Grid Table 5 Dark Accent 4" w:uiPriority="50"/>
-    <w:lsdException w:name="Grid Table 6 Colorful Accent 4" w:uiPriority="51"/>
-    <w:lsdException w:name="Grid Table 7 Colorful Accent 4" w:uiPriority="52"/>
-    <w:lsdException w:name="Grid Table 1 Light Accent 5" w:uiPriority="46"/>
-    <w:lsdException w:name="Grid Table 2 Accent 5" w:uiPriority="47"/>
-    <w:lsdException w:name="Grid Table 3 Accent 5" w:uiPriority="48"/>
-    <w:lsdException w:name="Grid Table 4 Accent 5" w:uiPriority="49"/>
-    <w:lsdException w:name="Grid Table 5 Dark Accent 5" w:uiPriority="50"/>
-    <w:lsdException w:name="Grid Table 6 Colorful Accent 5" w:uiPriority="51"/>
-    <w:lsdException w:name="Grid Table 7 Colorful Accent 5" w:uiPriority="52"/>
-    <w:lsdException w:name="Grid Table 1 Light Accent 6" w:uiPriority="46"/>
-    <w:lsdException w:name="Grid Table 2 Accent 6" w:uiPriority="47"/>
-    <w:lsdException w:name="Grid Table 3 Accent 6" w:uiPriority="48"/>
-    <w:lsdException w:name="Grid Table 4 Accent 6" w:uiPriority="49"/>
-    <w:lsdException w:name="Grid Table 5 Dark Accent 6" w:uiPriority="50"/>
-    <w:lsdException w:name="Grid Table 6 Colorful Accent 6" w:uiPriority="51"/>
-    <w:lsdException w:name="Grid Table 7 Colorful Accent 6" w:uiPriority="52"/>
-    <w:lsdException w:name="List Table 1 Light" w:uiPriority="46"/>
-    <w:lsdException w:name="List Table 2" w:uiPriority="47"/>
-    <w:lsdException w:name="List Table 3" w:uiPriority="48"/>
-    <w:lsdException w:name="List Table 4" w:uiPriority="49"/>
-    <w:lsdException w:name="List Table 5 Dark" w:uiPriority="50"/>
-    <w:lsdException w:name="List Table 6 Colorful" w:uiPriority="51"/>
-    <w:lsdException w:name="List Table 7 Colorful" w:uiPriority="52"/>
-    <w:lsdException w:name="List Table 1 Light Accent 1" w:uiPriority="46"/>
-    <w:lsdException w:name="List Table 2 Accent 1" w:uiPriority="47"/>
-    <w:lsdException w:name="List Table 3 Accent 1" w:uiPriority="48"/>
-    <w:lsdException w:name="List Table 4 Accent 1" w:uiPriority="49"/>
-    <w:lsdException w:name="List Table 5 Dark Accent 1" w:uiPriority="50"/>
-    <w:lsdException w:name="List Table 6 Colorful Accent 1" w:uiPriority="51"/>
-    <w:lsdException w:name="List Table 7 Colorful Accent 1" w:uiPriority="52"/>
-    <w:lsdException w:name="List Table 1 Light Accent 2" w:uiPriority="46"/>
-    <w:lsdException w:name="List Table 2 Accent 2" w:uiPriority="47"/>
-    <w:lsdException w:name="List Table 3 Accent 2" w:uiPriority="48"/>
-    <w:lsdException w:name="List Table 4 Accent 2" w:uiPriority="49"/>
-    <w:lsdException w:name="List Table 5 Dark Accent 2" w:uiPriority="50"/>
-    <w:lsdException w:name="List Table 6 Colorful Accent 2" w:uiPriority="51"/>
-    <w:lsdException w:name="List Table 7 Colorful Accent 2" w:uiPriority="52"/>
-    <w:lsdException w:name="List Table 1 Light Accent 3" w:uiPriority="46"/>
-    <w:lsdException w:name="List Table 2 Accent 3" w:uiPriority="47"/>
-    <w:lsdException w:name="List Table 3 Accent 3" w:uiPriority="48"/>
-    <w:lsdException w:name="List Table 4 Accent 3" w:uiPriority="49"/>
-    <w:lsdException w:name="List Table 5 Dark Accent 3" w:uiPriority="50"/>
-    <w:lsdException w:name="List Table 6 Colorful Accent 3" w:uiPriority="51"/>
-    <w:lsdException w:name="List Table 7 Colorful Accent 3" w:uiPriority="52"/>
-    <w:lsdException w:name="List Table 1 Light Accent 4" w:uiPriority="46"/>
-    <w:lsdException w:name="List Table 2 Accent 4" w:uiPriority="47"/>
-    <w:lsdException w:name="List Table 3 Accent 4" w:uiPriority="48"/>
-    <w:lsdException w:name="List Table 4 Accent 4" w:uiPriority="49"/>
-    <w:lsdException w:name="List Table 5 Dark Accent 4" w:uiPriority="50"/>
-    <w:lsdException w:name="List Table 6 Colorful Accent 4" w:uiPriority="51"/>
-    <w:lsdException w:name="List Table 7 Colorful Accent 4" w:uiPriority="52"/>
-    <w:lsdException w:name="List Table 1 Light Accent 5" w:uiPriority="46"/>
-    <w:lsdException w:name="List Table 2 Accent 5" w:uiPriority="47"/>
-    <w:lsdException w:name="List Table 3 Accent 5" w:uiPriority="48"/>
-    <w:lsdException w:name="List Table 4 Accent 5" w:uiPriority="49"/>
-    <w:lsdException w:name="List Table 5 Dark Accent 5" w:uiPriority="50"/>
-    <w:lsdException w:name="List Table 6 Colorful Accent 5" w:uiPriority="51"/>
-    <w:lsdException w:name="List Table 7 Colorful Accent 5" w:uiPriority="52"/>
-    <w:lsdException w:name="List Table 1 Light Accent 6" w:uiPriority="46"/>
-    <w:lsdException w:name="List Table 2 Accent 6" w:uiPriority="47"/>
-    <w:lsdException w:name="List Table 3 Accent 6" w:uiPriority="48"/>
-    <w:lsdException w:name="List Table 4 Accent 6" w:uiPriority="49"/>
-    <w:lsdException w:name="List Table 5 Dark Accent 6" w:uiPriority="50"/>
-    <w:lsdException w:name="List Table 6 Colorful Accent 6" w:uiPriority="51"/>
-    <w:lsdException w:name="List Table 7 Colorful Accent 6" w:uiPriority="52"/>
-    <w:lsdException w:name="Mention" w:semiHidden="1" w:unhideWhenUsed="1"/>
-    <w:lsdException w:name="Smart Hyperlink" w:semiHidden="1" w:unhideWhenUsed="1"/>
-    <w:lsdException w:name="Hashtag" w:semiHidden="1" w:unhideWhenUsed="1"/>
-    <w:lsdException w:name="Unresolved Mention" w:semiHidden="1" w:unhideWhenUsed="1"/>
-    <w:lsdException w:name="Smart Link" w:semiHidden="1" w:unhideWhenUsed="1"/>
-  </w:latentStyles>
-  <w:style w:type="paragraph" w:default="1" w:styleId="Normal">
-    <w:name w:val="Normal"/>
-    <w:qFormat/>
-  </w:style>
-  <w:style w:type="character" w:default="1" w:styleId="DefaultParagraphFont">
-    <w:name w:val="Default Paragraph Font"/>
-    <w:uiPriority w:val="1"/>
-    <w:semiHidden/>
-    <w:unhideWhenUsed/>
-  </w:style>
-  <w:style w:type="table" w:default="1" w:styleId="TableNormal">
-    <w:name w:val="Normal Table"/>
-    <w:uiPriority w:val="99"/>
-    <w:semiHidden/>
-    <w:unhideWhenUsed/>
-    <w:tblPr>
-      <w:tblInd w:w="0" w:type="dxa"/>
-      <w:tblCellMar>
-        <w:top w:w="0" w:type="dxa"/>
-        <w:left w:w="108" w:type="dxa"/>
-        <w:bottom w:w="0" w:type="dxa"/>
-        <w:right w:w="108" w:type="dxa"/>
-      </w:tblCellMar>
-    </w:tblPr>
-  </w:style>
-  <w:style w:type="numbering" w:default="1" w:styleId="NoList">
-    <w:name w:val="No List"/>
-    <w:uiPriority w:val="99"/>
-    <w:semiHidden/>
-    <w:unhideWhenUsed/>
-  </w:style>
-  <w:style w:type="paragraph" w:customStyle="1" w:styleId="42F8971CCF9C1D41AA137D4371F012FA">
-    <w:name w:val="42F8971CCF9C1D41AA137D4371F012FA"/>
-  </w:style>
-  <w:style w:type="paragraph" w:customStyle="1" w:styleId="A1A4B1F949DFE443B22D4C08C41BD163">
-    <w:name w:val="A1A4B1F949DFE443B22D4C08C41BD163"/>
-  </w:style>
-  <w:style w:type="paragraph" w:customStyle="1" w:styleId="21228774E73BBB44AE426C6B68F66737">
-    <w:name w:val="21228774E73BBB44AE426C6B68F66737"/>
-  </w:style>
-  <w:style w:type="paragraph" w:customStyle="1" w:styleId="0C11F9B2DECF554A88C3094207C63535">
-    <w:name w:val="0C11F9B2DECF554A88C3094207C63535"/>
-  </w:style>
-  <w:style w:type="paragraph" w:customStyle="1" w:styleId="F0C16AB8E0C82544855DD0E3AA772B8B">
-    <w:name w:val="F0C16AB8E0C82544855DD0E3AA772B8B"/>
-  </w:style>
-  <w:style w:type="paragraph" w:styleId="ListBullet">
-    <w:name w:val="List Bullet"/>
-    <w:basedOn w:val="Normal"/>
-    <w:uiPriority w:val="12"/>
-    <w:qFormat/>
-    <w:pPr>
-      <w:numPr>
-        <w:numId w:val="1"/>
-      </w:numPr>
-      <w:spacing w:after="240" w:line="312" w:lineRule="auto"/>
-    </w:pPr>
-    <w:rPr>
-      <w:rFonts w:eastAsiaTheme="minorHAnsi"/>
-      <w:color w:val="000000" w:themeColor="text1"/>
-      <w:kern w:val="0"/>
-      <w:lang w:val="en-US" w:eastAsia="ja-JP"/>
-      <w14:ligatures w14:val="none"/>
-    </w:rPr>
-  </w:style>
-  <w:style w:type="paragraph" w:customStyle="1" w:styleId="D7E234DD7DAEC64C9C60D19CB2974AAF">
-    <w:name w:val="D7E234DD7DAEC64C9C60D19CB2974AAF"/>
-  </w:style>
-  <w:style w:type="paragraph" w:customStyle="1" w:styleId="9ADDAC488641C046AD6812972EB3C80E">
-    <w:name w:val="9ADDAC488641C046AD6812972EB3C80E"/>
-  </w:style>
-  <w:style w:type="paragraph" w:customStyle="1" w:styleId="930495992EF8FF4C838F6212703CD7EF">
-    <w:name w:val="930495992EF8FF4C838F6212703CD7EF"/>
-  </w:style>
-  <w:style w:type="paragraph" w:customStyle="1" w:styleId="E52E3DAC41614A46843EF1278DE5E38B">
-    <w:name w:val="E52E3DAC41614A46843EF1278DE5E38B"/>
-  </w:style>
-  <w:style w:type="paragraph" w:customStyle="1" w:styleId="19388529FDF92E4FB180079ED47BD5ED">
-    <w:name w:val="19388529FDF92E4FB180079ED47BD5ED"/>
-  </w:style>
-  <w:style w:type="paragraph" w:customStyle="1" w:styleId="ACB07B9996B3AD4195563C489FBDDF58">
-    <w:name w:val="ACB07B9996B3AD4195563C489FBDDF58"/>
-  </w:style>
-  <w:style w:type="paragraph" w:customStyle="1" w:styleId="A5F18D0B3BA39C4EB5B930407E6DD7EB">
-    <w:name w:val="A5F18D0B3BA39C4EB5B930407E6DD7EB"/>
-  </w:style>
-  <w:style w:type="paragraph" w:customStyle="1" w:styleId="9D6BFBBFD6E985408590B45ADE79C30B">
-    <w:name w:val="9D6BFBBFD6E985408590B45ADE79C30B"/>
-  </w:style>
-  <w:style w:type="paragraph" w:customStyle="1" w:styleId="2F8889A180C6314CA3DB43D207834AE3">
-    <w:name w:val="2F8889A180C6314CA3DB43D207834AE3"/>
-  </w:style>
-  <w:style w:type="paragraph" w:customStyle="1" w:styleId="D83553963E3B3C4C8018CE1A9C09E6AB">
-    <w:name w:val="D83553963E3B3C4C8018CE1A9C09E6AB"/>
-  </w:style>
-  <w:style w:type="paragraph" w:customStyle="1" w:styleId="EC8496B3D3231048B258134503FFB0EF">
-    <w:name w:val="EC8496B3D3231048B258134503FFB0EF"/>
-  </w:style>
-  <w:style w:type="paragraph" w:customStyle="1" w:styleId="CBABA3CDC17522429454FBF47F466D82">
-    <w:name w:val="CBABA3CDC17522429454FBF47F466D82"/>
-  </w:style>
-  <w:style w:type="paragraph" w:customStyle="1" w:styleId="1143C73C789145409B1D809286DA0343">
-    <w:name w:val="1143C73C789145409B1D809286DA0343"/>
-  </w:style>
-</w:styles>
-</file>
-
-<file path=word/glossary/webSettings.xml><?xml version="1.0" encoding="utf-8"?>
-<w:webSettings xmlns:mc="http://schemas.openxmlformats.org/markup-compatibility/2006" xmlns:r="http://schemas.openxmlformats.org/officeDocument/2006/relationships" xmlns:w="http://schemas.openxmlformats.org/wordprocessingml/2006/main" xmlns:w14="http://schemas.microsoft.com/office/word/2010/wordml" xmlns:w15="http://schemas.microsoft.com/office/word/2012/wordml" xmlns:w16cex="http://schemas.microsoft.com/office/word/2018/wordml/cex" xmlns:w16cid="http://schemas.microsoft.com/office/word/2016/wordml/cid" xmlns:w16="http://schemas.microsoft.com/office/word/2018/wordml" xmlns:w16du="http://schemas.microsoft.com/office/word/2023/wordml/word16du" xmlns:w16sdtdh="http://schemas.microsoft.com/office/word/2020/wordml/sdtdatahash" xmlns:w16sdtfl="http://schemas.microsoft.com/office/word/2024/wordml/sdtformatlock" xmlns:w16se="http://schemas.microsoft.com/office/word/2015/wordml/symex" mc:Ignorable="w14 w15 w16se w16cid w16 w16cex w16sdtdh w16sdtfl w16du">
-  <w:optimizeForBrowser/>
-  <w:allowPNG/>
-</w:webSettings>
 </file>
 
 <file path=word/theme/theme1.xml><?xml version="1.0" encoding="utf-8"?>

</xml_diff>